<commit_message>
final project report - first draft
</commit_message>
<xml_diff>
--- a/docs/תבנית דוח סופי.docx
+++ b/docs/תבנית דוח סופי.docx
@@ -1,6 +1,6 @@
 
 <file path=word/document.xml><?xml version="1.0" encoding="utf-8"?>
-<w:document xmlns:wpc="http://schemas.microsoft.com/office/word/2010/wordprocessingCanvas" xmlns:cx="http://schemas.microsoft.com/office/drawing/2014/chartex" xmlns:cx1="http://schemas.microsoft.com/office/drawing/2015/9/8/chartex" xmlns:mc="http://schemas.openxmlformats.org/markup-compatibility/2006" xmlns:o="urn:schemas-microsoft-com:office:office" xmlns:r="http://schemas.openxmlformats.org/officeDocument/2006/relationships" xmlns:m="http://schemas.openxmlformats.org/officeDocument/2006/math" xmlns:v="urn:schemas-microsoft-com:vml" xmlns:wp14="http://schemas.microsoft.com/office/word/2010/wordprocessingDrawing" xmlns:wp="http://schemas.openxmlformats.org/drawingml/2006/wordprocessingDrawing" xmlns:w10="urn:schemas-microsoft-com:office:word" xmlns:w="http://schemas.openxmlformats.org/wordprocessingml/2006/main" xmlns:w14="http://schemas.microsoft.com/office/word/2010/wordml" xmlns:w15="http://schemas.microsoft.com/office/word/2012/wordml" xmlns:w16se="http://schemas.microsoft.com/office/word/2015/wordml/symex" xmlns:wpg="http://schemas.microsoft.com/office/word/2010/wordprocessingGroup" xmlns:wpi="http://schemas.microsoft.com/office/word/2010/wordprocessingInk" xmlns:wne="http://schemas.microsoft.com/office/word/2006/wordml" xmlns:wps="http://schemas.microsoft.com/office/word/2010/wordprocessingShape" mc:Ignorable="w14 w15 w16se wp14">
+<w:document xmlns:wpc="http://schemas.microsoft.com/office/word/2010/wordprocessingCanvas" xmlns:cx="http://schemas.microsoft.com/office/drawing/2014/chartex" xmlns:cx1="http://schemas.microsoft.com/office/drawing/2015/9/8/chartex" xmlns:cx2="http://schemas.microsoft.com/office/drawing/2015/10/21/chartex" xmlns:cx3="http://schemas.microsoft.com/office/drawing/2016/5/9/chartex" xmlns:cx4="http://schemas.microsoft.com/office/drawing/2016/5/10/chartex" xmlns:cx5="http://schemas.microsoft.com/office/drawing/2016/5/11/chartex" xmlns:mc="http://schemas.openxmlformats.org/markup-compatibility/2006" xmlns:o="urn:schemas-microsoft-com:office:office" xmlns:r="http://schemas.openxmlformats.org/officeDocument/2006/relationships" xmlns:m="http://schemas.openxmlformats.org/officeDocument/2006/math" xmlns:v="urn:schemas-microsoft-com:vml" xmlns:wp14="http://schemas.microsoft.com/office/word/2010/wordprocessingDrawing" xmlns:wp="http://schemas.openxmlformats.org/drawingml/2006/wordprocessingDrawing" xmlns:w10="urn:schemas-microsoft-com:office:word" xmlns:w="http://schemas.openxmlformats.org/wordprocessingml/2006/main" xmlns:w14="http://schemas.microsoft.com/office/word/2010/wordml" xmlns:w15="http://schemas.microsoft.com/office/word/2012/wordml" xmlns:w16se="http://schemas.microsoft.com/office/word/2015/wordml/symex" xmlns:wpg="http://schemas.microsoft.com/office/word/2010/wordprocessingGroup" xmlns:wpi="http://schemas.microsoft.com/office/word/2010/wordprocessingInk" xmlns:wne="http://schemas.microsoft.com/office/word/2006/wordml" xmlns:wps="http://schemas.microsoft.com/office/word/2010/wordprocessingShape" mc:Ignorable="w14 w15 w16se wp14">
   <w:body>
     <w:p>
       <w:pPr>
@@ -3937,7 +3937,6 @@
     <w:p>
       <w:pPr>
         <w:rPr>
-          <w:rFonts w:hint="cs"/>
           <w:b/>
           <w:bCs/>
           <w:sz w:val="32"/>
@@ -3962,7 +3961,6 @@
       <w:pPr>
         <w:jc w:val="left"/>
         <w:rPr>
-          <w:rFonts w:hint="cs"/>
           <w:sz w:val="28"/>
           <w:szCs w:val="28"/>
           <w:rtl/>
@@ -3998,20 +3996,3115 @@
       <w:pPr>
         <w:jc w:val="left"/>
         <w:rPr>
-          <w:rFonts w:hint="cs"/>
-          <w:sz w:val="28"/>
-          <w:szCs w:val="28"/>
-          <w:rtl/>
-        </w:rPr>
-      </w:pPr>
-      <w:r>
-        <w:rPr>
-          <w:rFonts w:hint="cs"/>
-          <w:sz w:val="28"/>
-          <w:szCs w:val="28"/>
-          <w:rtl/>
-        </w:rPr>
-        <w:t>ברגע שניתן לראו</w:t>
+          <w:sz w:val="28"/>
+          <w:szCs w:val="28"/>
+          <w:rtl/>
+        </w:rPr>
+      </w:pPr>
+      <w:r>
+        <w:rPr>
+          <w:rFonts w:hint="cs"/>
+          <w:sz w:val="28"/>
+          <w:szCs w:val="28"/>
+          <w:rtl/>
+        </w:rPr>
+        <w:t>ברגע שניתן לראות את התעבורה ברשת, המידע של</w:t>
+      </w:r>
+      <w:r>
+        <w:rPr>
+          <w:rFonts w:hint="cs"/>
+          <w:sz w:val="28"/>
+          <w:szCs w:val="28"/>
+          <w:rtl/>
+        </w:rPr>
+        <w:t>נו</w:t>
+      </w:r>
+      <w:r>
+        <w:rPr>
+          <w:rFonts w:hint="cs"/>
+          <w:sz w:val="28"/>
+          <w:szCs w:val="28"/>
+          <w:rtl/>
+        </w:rPr>
+        <w:t xml:space="preserve"> נחשף לגורמים זרים.</w:t>
+      </w:r>
+    </w:p>
+    <w:p>
+      <w:pPr>
+        <w:jc w:val="left"/>
+        <w:rPr>
+          <w:rFonts w:hint="cs"/>
+          <w:sz w:val="28"/>
+          <w:szCs w:val="28"/>
+          <w:rtl/>
+        </w:rPr>
+      </w:pPr>
+      <w:r>
+        <w:rPr>
+          <w:rFonts w:hint="cs"/>
+          <w:sz w:val="28"/>
+          <w:szCs w:val="28"/>
+          <w:rtl/>
+        </w:rPr>
+        <w:t>אין בידינו אפשרות שהמידע לא ייחשף לגורמים זרים אבל יש אפשרות להצפין את המידע ולהכריז על מפתח סימטרי משותף בין הנתב למשתמש.</w:t>
+      </w:r>
+    </w:p>
+    <w:p>
+      <w:pPr>
+        <w:jc w:val="left"/>
+        <w:rPr>
+          <w:rFonts w:hint="cs"/>
+          <w:sz w:val="28"/>
+          <w:szCs w:val="28"/>
+          <w:rtl/>
+        </w:rPr>
+      </w:pPr>
+      <w:r>
+        <w:rPr>
+          <w:rFonts w:hint="cs"/>
+          <w:sz w:val="28"/>
+          <w:szCs w:val="28"/>
+          <w:rtl/>
+        </w:rPr>
+        <w:t>ברגע שיש לנו מפתח משותף בין הנתב למשתמש, לגורם זר יהיה מאוד קשה לנתח את המידע ולהאזין לו בצורה שוטפת. ולכן לגורם זר יהיה אינטרס להבין מהו המפתח המשותף בשביל להאזין למידע העובר ברשת.</w:t>
+      </w:r>
+    </w:p>
+    <w:p>
+      <w:pPr>
+        <w:jc w:val="left"/>
+        <w:rPr>
+          <w:rFonts w:hint="cs"/>
+          <w:sz w:val="28"/>
+          <w:szCs w:val="28"/>
+          <w:rtl/>
+        </w:rPr>
+      </w:pPr>
+      <w:r>
+        <w:rPr>
+          <w:rFonts w:hint="cs"/>
+          <w:sz w:val="28"/>
+          <w:szCs w:val="28"/>
+          <w:rtl/>
+        </w:rPr>
+        <w:t>בשביל שהגורם זר ישיג את המפתח המשותף הוא יצטרך להתחזות למשתמש רגיל שמנסה לעבור את שלבי האימות של הנתב.</w:t>
+      </w:r>
+    </w:p>
+    <w:p>
+      <w:pPr>
+        <w:jc w:val="left"/>
+        <w:rPr>
+          <w:rFonts w:hint="cs"/>
+          <w:sz w:val="28"/>
+          <w:szCs w:val="28"/>
+          <w:rtl/>
+        </w:rPr>
+      </w:pPr>
+      <w:r>
+        <w:rPr>
+          <w:rFonts w:hint="cs"/>
+          <w:sz w:val="28"/>
+          <w:szCs w:val="28"/>
+          <w:rtl/>
+        </w:rPr>
+        <w:t>ברגע שהגורם הזר יעבור את שלב האימות הוא יהיה חלק מהרשת ויוכל להאזין לכל המידע העובר ברשת.</w:t>
+      </w:r>
+    </w:p>
+    <w:p>
+      <w:pPr>
+        <w:jc w:val="left"/>
+        <w:rPr>
+          <w:sz w:val="28"/>
+          <w:szCs w:val="28"/>
+          <w:rtl/>
+        </w:rPr>
+      </w:pPr>
+      <w:r>
+        <w:rPr>
+          <w:rFonts w:hint="cs"/>
+          <w:sz w:val="28"/>
+          <w:szCs w:val="28"/>
+          <w:rtl/>
+        </w:rPr>
+        <w:t>אנו בפרויקט זה נסביר כיצד גורם זר משיג את המפתח של הנתב ונהיה חלק מהרשת ונחקור את הבעיה בשביל למצוא</w:t>
+      </w:r>
+      <w:r>
+        <w:rPr>
+          <w:rFonts w:hint="cs"/>
+          <w:sz w:val="28"/>
+          <w:szCs w:val="28"/>
+          <w:rtl/>
+        </w:rPr>
+        <w:t xml:space="preserve"> לה</w:t>
+      </w:r>
+      <w:r>
+        <w:rPr>
+          <w:rFonts w:hint="cs"/>
+          <w:sz w:val="28"/>
+          <w:szCs w:val="28"/>
+          <w:rtl/>
+        </w:rPr>
+        <w:t xml:space="preserve"> פתרון.</w:t>
+      </w:r>
+    </w:p>
+    <w:p>
+      <w:pPr>
+        <w:jc w:val="left"/>
+        <w:rPr>
+          <w:sz w:val="28"/>
+          <w:szCs w:val="28"/>
+          <w:rtl/>
+        </w:rPr>
+      </w:pPr>
+    </w:p>
+    <w:p>
+      <w:pPr>
+        <w:jc w:val="left"/>
+        <w:rPr>
+          <w:sz w:val="28"/>
+          <w:szCs w:val="28"/>
+          <w:u w:val="single"/>
+          <w:rtl/>
+        </w:rPr>
+      </w:pPr>
+      <w:r>
+        <w:rPr>
+          <w:rFonts w:hint="cs"/>
+          <w:sz w:val="28"/>
+          <w:szCs w:val="28"/>
+          <w:u w:val="single"/>
+          <w:rtl/>
+        </w:rPr>
+        <w:t>השאלה הראשונה שעולה, כיצד גורם זה יכול להאזין לרשת?</w:t>
+      </w:r>
+    </w:p>
+    <w:p>
+      <w:pPr>
+        <w:jc w:val="left"/>
+        <w:rPr>
+          <w:rFonts w:hint="cs"/>
+          <w:sz w:val="28"/>
+          <w:szCs w:val="28"/>
+          <w:rtl/>
+        </w:rPr>
+      </w:pPr>
+      <w:r>
+        <w:rPr>
+          <w:rFonts w:hint="cs"/>
+          <w:sz w:val="28"/>
+          <w:szCs w:val="28"/>
+          <w:rtl/>
+        </w:rPr>
+        <w:t xml:space="preserve">תשובה: יש היום המון כלים חינמים שניתן לראות את תעבורת הרשת. הכלי הנפוץ ביותר נקרא </w:t>
+      </w:r>
+      <w:r>
+        <w:rPr>
+          <w:sz w:val="28"/>
+          <w:szCs w:val="28"/>
+        </w:rPr>
+        <w:t>Air Crack</w:t>
+      </w:r>
+      <w:r>
+        <w:rPr>
+          <w:rFonts w:hint="cs"/>
+          <w:sz w:val="28"/>
+          <w:szCs w:val="28"/>
+          <w:rtl/>
+        </w:rPr>
+        <w:t xml:space="preserve"> והוא מחולק למספר </w:t>
+      </w:r>
+      <w:r>
+        <w:rPr>
+          <w:sz w:val="28"/>
+          <w:szCs w:val="28"/>
+        </w:rPr>
+        <w:t>tools</w:t>
+      </w:r>
+      <w:r>
+        <w:rPr>
+          <w:rFonts w:hint="cs"/>
+          <w:sz w:val="28"/>
+          <w:szCs w:val="28"/>
+          <w:rtl/>
+        </w:rPr>
+        <w:t>.</w:t>
+      </w:r>
+    </w:p>
+    <w:p>
+      <w:pPr>
+        <w:jc w:val="left"/>
+        <w:rPr>
+          <w:sz w:val="28"/>
+          <w:szCs w:val="28"/>
+          <w:rtl/>
+        </w:rPr>
+      </w:pPr>
+      <w:r>
+        <w:rPr>
+          <w:rFonts w:hint="cs"/>
+          <w:sz w:val="28"/>
+          <w:szCs w:val="28"/>
+          <w:rtl/>
+        </w:rPr>
+        <w:t xml:space="preserve">הכלי הראשון שלו נקרא </w:t>
+      </w:r>
+      <w:r>
+        <w:rPr>
+          <w:sz w:val="28"/>
+          <w:szCs w:val="28"/>
+        </w:rPr>
+        <w:t>airmon-ng</w:t>
+      </w:r>
+      <w:r>
+        <w:rPr>
+          <w:rFonts w:hint="cs"/>
+          <w:sz w:val="28"/>
+          <w:szCs w:val="28"/>
+          <w:rtl/>
+        </w:rPr>
+        <w:t xml:space="preserve"> שה</w:t>
+      </w:r>
+      <w:r>
+        <w:rPr>
+          <w:rFonts w:hint="cs"/>
+          <w:sz w:val="28"/>
+          <w:szCs w:val="28"/>
+          <w:rtl/>
+        </w:rPr>
+        <w:t>וא השלב הראשון לצורך האזנה לרשת.</w:t>
+      </w:r>
+      <w:r>
+        <w:rPr>
+          <w:rFonts w:hint="cs"/>
+          <w:sz w:val="28"/>
+          <w:szCs w:val="28"/>
+          <w:rtl/>
+        </w:rPr>
+        <w:t xml:space="preserve"> הוא פותח ממשק וירטואלי על כרטיס רשת האלחוטי שדרכו נוכל להאזין לתעבורת הרשת.</w:t>
+      </w:r>
+    </w:p>
+    <w:p>
+      <w:pPr>
+        <w:jc w:val="left"/>
+        <w:rPr>
+          <w:sz w:val="28"/>
+          <w:szCs w:val="28"/>
+          <w:rtl/>
+        </w:rPr>
+      </w:pPr>
+      <w:r>
+        <w:rPr>
+          <w:noProof/>
+        </w:rPr>
+        <w:drawing>
+          <wp:inline distT="0" distB="0" distL="0" distR="0">
+            <wp:extent cx="4944745" cy="2552700"/>
+            <wp:effectExtent l="0" t="0" r="8255" b="0"/>
+            <wp:docPr id="5" name="תמונה 5" descr="תוצאת תמונה עבור ‪airmon-ng‬‏"/>
+            <wp:cNvGraphicFramePr>
+              <a:graphicFrameLocks xmlns:a="http://schemas.openxmlformats.org/drawingml/2006/main" noChangeAspect="1"/>
+            </wp:cNvGraphicFramePr>
+            <a:graphic xmlns:a="http://schemas.openxmlformats.org/drawingml/2006/main">
+              <a:graphicData uri="http://schemas.openxmlformats.org/drawingml/2006/picture">
+                <pic:pic xmlns:pic="http://schemas.openxmlformats.org/drawingml/2006/picture">
+                  <pic:nvPicPr>
+                    <pic:cNvPr id="0" name="Picture 1" descr="תוצאת תמונה עבור ‪airmon-ng‬‏"/>
+                    <pic:cNvPicPr>
+                      <a:picLocks noChangeAspect="1" noChangeArrowheads="1"/>
+                    </pic:cNvPicPr>
+                  </pic:nvPicPr>
+                  <pic:blipFill>
+                    <a:blip r:embed="rId10">
+                      <a:extLst>
+                        <a:ext uri="{28A0092B-C50C-407E-A947-70E740481C1C}">
+                          <a14:useLocalDpi xmlns:a14="http://schemas.microsoft.com/office/drawing/2010/main" val="0"/>
+                        </a:ext>
+                      </a:extLst>
+                    </a:blip>
+                    <a:srcRect/>
+                    <a:stretch>
+                      <a:fillRect/>
+                    </a:stretch>
+                  </pic:blipFill>
+                  <pic:spPr bwMode="auto">
+                    <a:xfrm>
+                      <a:off x="0" y="0"/>
+                      <a:ext cx="4944745" cy="2552700"/>
+                    </a:xfrm>
+                    <a:prstGeom prst="rect">
+                      <a:avLst/>
+                    </a:prstGeom>
+                    <a:noFill/>
+                    <a:ln>
+                      <a:noFill/>
+                    </a:ln>
+                  </pic:spPr>
+                </pic:pic>
+              </a:graphicData>
+            </a:graphic>
+          </wp:inline>
+        </w:drawing>
+      </w:r>
+    </w:p>
+    <w:p>
+      <w:pPr>
+        <w:jc w:val="left"/>
+        <w:rPr>
+          <w:sz w:val="28"/>
+          <w:szCs w:val="28"/>
+          <w:rtl/>
+        </w:rPr>
+      </w:pPr>
+    </w:p>
+    <w:p>
+      <w:pPr>
+        <w:jc w:val="left"/>
+        <w:rPr>
+          <w:sz w:val="28"/>
+          <w:szCs w:val="28"/>
+          <w:rtl/>
+        </w:rPr>
+      </w:pPr>
+    </w:p>
+    <w:p>
+      <w:pPr>
+        <w:jc w:val="left"/>
+        <w:rPr>
+          <w:sz w:val="28"/>
+          <w:szCs w:val="28"/>
+          <w:rtl/>
+        </w:rPr>
+      </w:pPr>
+    </w:p>
+    <w:p>
+      <w:pPr>
+        <w:jc w:val="left"/>
+        <w:rPr>
+          <w:sz w:val="28"/>
+          <w:szCs w:val="28"/>
+          <w:rtl/>
+        </w:rPr>
+      </w:pPr>
+      <w:r>
+        <w:rPr>
+          <w:rFonts w:hint="cs"/>
+          <w:sz w:val="28"/>
+          <w:szCs w:val="28"/>
+          <w:rtl/>
+        </w:rPr>
+        <w:lastRenderedPageBreak/>
+        <w:t xml:space="preserve">אחרי שפתחנו ממשק וירטואלי, נשאר רק להאזין לרשת, הכלי השני של </w:t>
+      </w:r>
+      <w:r>
+        <w:rPr>
+          <w:sz w:val="28"/>
+          <w:szCs w:val="28"/>
+        </w:rPr>
+        <w:t>air crack</w:t>
+      </w:r>
+      <w:r>
+        <w:rPr>
+          <w:rFonts w:hint="cs"/>
+          <w:sz w:val="28"/>
+          <w:szCs w:val="28"/>
+          <w:rtl/>
+        </w:rPr>
+        <w:t xml:space="preserve"> נקרא </w:t>
+      </w:r>
+      <w:r>
+        <w:rPr>
+          <w:sz w:val="28"/>
+          <w:szCs w:val="28"/>
+        </w:rPr>
+        <w:t>airodump-ng</w:t>
+      </w:r>
+      <w:r>
+        <w:rPr>
+          <w:rFonts w:hint="cs"/>
+          <w:sz w:val="28"/>
+          <w:szCs w:val="28"/>
+          <w:rtl/>
+        </w:rPr>
+        <w:t xml:space="preserve"> שבעזרתו אנו יכולים לראות את כל תעבורת הרשת (</w:t>
+      </w:r>
+      <w:r>
+        <w:rPr>
+          <w:sz w:val="28"/>
+          <w:szCs w:val="28"/>
+        </w:rPr>
+        <w:t>be</w:t>
+      </w:r>
+      <w:r>
+        <w:rPr>
+          <w:sz w:val="28"/>
+          <w:szCs w:val="28"/>
+        </w:rPr>
+        <w:t>a</w:t>
+      </w:r>
+      <w:r>
+        <w:rPr>
+          <w:sz w:val="28"/>
+          <w:szCs w:val="28"/>
+        </w:rPr>
+        <w:t>cons</w:t>
+      </w:r>
+      <w:r>
+        <w:rPr>
+          <w:rFonts w:hint="cs"/>
+          <w:sz w:val="28"/>
+          <w:szCs w:val="28"/>
+          <w:rtl/>
+        </w:rPr>
+        <w:t>)</w:t>
+      </w:r>
+    </w:p>
+    <w:p>
+      <w:pPr>
+        <w:jc w:val="left"/>
+        <w:rPr>
+          <w:rFonts w:hint="cs"/>
+          <w:sz w:val="28"/>
+          <w:szCs w:val="28"/>
+          <w:rtl/>
+        </w:rPr>
+      </w:pPr>
+      <w:r>
+        <w:rPr>
+          <w:rFonts w:hint="cs"/>
+          <w:noProof/>
+          <w:sz w:val="28"/>
+          <w:szCs w:val="28"/>
+        </w:rPr>
+        <w:drawing>
+          <wp:inline distT="0" distB="0" distL="0" distR="0">
+            <wp:extent cx="5400040" cy="3237230"/>
+            <wp:effectExtent l="0" t="0" r="0" b="1270"/>
+            <wp:docPr id="7" name="תמונה 7"/>
+            <wp:cNvGraphicFramePr>
+              <a:graphicFrameLocks xmlns:a="http://schemas.openxmlformats.org/drawingml/2006/main" noChangeAspect="1"/>
+            </wp:cNvGraphicFramePr>
+            <a:graphic xmlns:a="http://schemas.openxmlformats.org/drawingml/2006/main">
+              <a:graphicData uri="http://schemas.openxmlformats.org/drawingml/2006/picture">
+                <pic:pic xmlns:pic="http://schemas.openxmlformats.org/drawingml/2006/picture">
+                  <pic:nvPicPr>
+                    <pic:cNvPr id="0" name="Picture 4"/>
+                    <pic:cNvPicPr>
+                      <a:picLocks noChangeAspect="1" noChangeArrowheads="1"/>
+                    </pic:cNvPicPr>
+                  </pic:nvPicPr>
+                  <pic:blipFill>
+                    <a:blip r:embed="rId11">
+                      <a:extLst>
+                        <a:ext uri="{28A0092B-C50C-407E-A947-70E740481C1C}">
+                          <a14:useLocalDpi xmlns:a14="http://schemas.microsoft.com/office/drawing/2010/main" val="0"/>
+                        </a:ext>
+                      </a:extLst>
+                    </a:blip>
+                    <a:srcRect/>
+                    <a:stretch>
+                      <a:fillRect/>
+                    </a:stretch>
+                  </pic:blipFill>
+                  <pic:spPr bwMode="auto">
+                    <a:xfrm>
+                      <a:off x="0" y="0"/>
+                      <a:ext cx="5400040" cy="3237230"/>
+                    </a:xfrm>
+                    <a:prstGeom prst="rect">
+                      <a:avLst/>
+                    </a:prstGeom>
+                    <a:noFill/>
+                    <a:ln>
+                      <a:noFill/>
+                    </a:ln>
+                  </pic:spPr>
+                </pic:pic>
+              </a:graphicData>
+            </a:graphic>
+          </wp:inline>
+        </w:drawing>
+      </w:r>
+    </w:p>
+    <w:p>
+      <w:pPr>
+        <w:jc w:val="left"/>
+        <w:rPr>
+          <w:rFonts w:hint="cs"/>
+          <w:sz w:val="28"/>
+          <w:szCs w:val="28"/>
+          <w:rtl/>
+        </w:rPr>
+      </w:pPr>
+      <w:r>
+        <w:rPr>
+          <w:rFonts w:hint="cs"/>
+          <w:sz w:val="28"/>
+          <w:szCs w:val="28"/>
+          <w:rtl/>
+        </w:rPr>
+        <w:t xml:space="preserve">החלק שמסומן </w:t>
+      </w:r>
+      <w:r>
+        <w:rPr>
+          <w:rFonts w:hint="cs"/>
+          <w:sz w:val="28"/>
+          <w:szCs w:val="28"/>
+          <w:highlight w:val="yellow"/>
+          <w:rtl/>
+        </w:rPr>
+        <w:t>בצהוב</w:t>
+      </w:r>
+      <w:r>
+        <w:rPr>
+          <w:rFonts w:hint="cs"/>
+          <w:sz w:val="28"/>
+          <w:szCs w:val="28"/>
+          <w:rtl/>
+        </w:rPr>
+        <w:t xml:space="preserve"> מייצג את הכתובות </w:t>
+      </w:r>
+      <w:r>
+        <w:rPr>
+          <w:rFonts w:hint="cs"/>
+          <w:sz w:val="28"/>
+          <w:szCs w:val="28"/>
+        </w:rPr>
+        <w:t>MAC</w:t>
+      </w:r>
+      <w:r>
+        <w:rPr>
+          <w:rFonts w:hint="cs"/>
+          <w:sz w:val="28"/>
+          <w:szCs w:val="28"/>
+          <w:rtl/>
+        </w:rPr>
+        <w:t xml:space="preserve"> של הנתבים עם הפרטים עליהם</w:t>
+      </w:r>
+    </w:p>
+    <w:p>
+      <w:pPr>
+        <w:jc w:val="left"/>
+        <w:rPr>
+          <w:rFonts w:hint="cs"/>
+          <w:sz w:val="28"/>
+          <w:szCs w:val="28"/>
+          <w:rtl/>
+        </w:rPr>
+      </w:pPr>
+      <w:r>
+        <w:rPr>
+          <w:rFonts w:hint="cs"/>
+          <w:sz w:val="28"/>
+          <w:szCs w:val="28"/>
+          <w:rtl/>
+        </w:rPr>
+        <w:t xml:space="preserve">החלק שמסומן </w:t>
+      </w:r>
+      <w:r>
+        <w:rPr>
+          <w:rFonts w:hint="cs"/>
+          <w:sz w:val="28"/>
+          <w:szCs w:val="28"/>
+          <w:highlight w:val="red"/>
+          <w:rtl/>
+        </w:rPr>
+        <w:t>באדום</w:t>
+      </w:r>
+      <w:r>
+        <w:rPr>
+          <w:rFonts w:hint="cs"/>
+          <w:sz w:val="28"/>
+          <w:szCs w:val="28"/>
+          <w:rtl/>
+        </w:rPr>
+        <w:t xml:space="preserve"> מייצג את הכתובות </w:t>
+      </w:r>
+      <w:r>
+        <w:rPr>
+          <w:rFonts w:hint="cs"/>
+          <w:sz w:val="28"/>
+          <w:szCs w:val="28"/>
+        </w:rPr>
+        <w:t>MAC</w:t>
+      </w:r>
+      <w:r>
+        <w:rPr>
+          <w:rFonts w:hint="cs"/>
+          <w:sz w:val="28"/>
+          <w:szCs w:val="28"/>
+          <w:rtl/>
+        </w:rPr>
+        <w:t xml:space="preserve"> של המשתמשים שמחוברים לנתבים.</w:t>
+      </w:r>
+    </w:p>
+    <w:p>
+      <w:pPr>
+        <w:jc w:val="left"/>
+        <w:rPr>
+          <w:rFonts w:hint="cs"/>
+          <w:sz w:val="28"/>
+          <w:szCs w:val="28"/>
+          <w:rtl/>
+        </w:rPr>
+      </w:pPr>
+      <w:r>
+        <w:rPr>
+          <w:rFonts w:hint="cs"/>
+          <w:sz w:val="28"/>
+          <w:szCs w:val="28"/>
+          <w:rtl/>
+        </w:rPr>
+        <w:t>נכון לעכשיו, לגורם זר יש את כל המידע ההתחלתי שהוא צריך לצורך מציאת רשת להאזנה.</w:t>
+      </w:r>
+    </w:p>
+    <w:p>
+      <w:pPr>
+        <w:jc w:val="left"/>
+        <w:rPr>
+          <w:rFonts w:hint="cs"/>
+          <w:sz w:val="28"/>
+          <w:szCs w:val="28"/>
+          <w:rtl/>
+        </w:rPr>
+      </w:pPr>
+      <w:r>
+        <w:rPr>
+          <w:rFonts w:hint="cs"/>
+          <w:sz w:val="28"/>
+          <w:szCs w:val="28"/>
+          <w:rtl/>
+        </w:rPr>
+        <w:t>בשלב הבא, הגורם הזר יחפש רשת פוטנציאלית שהוא ינסה להתחבר אליה.</w:t>
+      </w:r>
+    </w:p>
+    <w:p>
+      <w:pPr>
+        <w:jc w:val="left"/>
+        <w:rPr>
+          <w:sz w:val="28"/>
+          <w:szCs w:val="28"/>
+          <w:rtl/>
+        </w:rPr>
+      </w:pPr>
+      <w:r>
+        <w:rPr>
+          <w:rFonts w:hint="cs"/>
+          <w:sz w:val="28"/>
+          <w:szCs w:val="28"/>
+          <w:rtl/>
+        </w:rPr>
+        <w:t>הוא יחפש משתמש שמחובר לאחת הרשתות, הוא יסתכל בחלק שמסומן באדום ויחפש את הכתובת של הנתב שאליה המשתמש מחובר.</w:t>
+      </w:r>
+    </w:p>
+    <w:p>
+      <w:pPr>
+        <w:jc w:val="left"/>
+        <w:rPr>
+          <w:sz w:val="28"/>
+          <w:szCs w:val="28"/>
+          <w:u w:val="single"/>
+          <w:rtl/>
+        </w:rPr>
+      </w:pPr>
+      <w:r>
+        <w:rPr>
+          <w:rFonts w:hint="cs"/>
+          <w:sz w:val="28"/>
+          <w:szCs w:val="28"/>
+          <w:u w:val="single"/>
+          <w:rtl/>
+        </w:rPr>
+        <w:t>השאלה שנייה שעולה : כיצד הגורם הזר יכול להחדיר פקטה שתגרום לאימות מחדש (תוך כדי שהוא מאזין לרשת)?</w:t>
+      </w:r>
+    </w:p>
+    <w:p>
+      <w:pPr>
+        <w:jc w:val="left"/>
+        <w:rPr>
+          <w:sz w:val="28"/>
+          <w:szCs w:val="28"/>
+          <w:rtl/>
+        </w:rPr>
+      </w:pPr>
+    </w:p>
+    <w:p>
+      <w:pPr>
+        <w:jc w:val="left"/>
+        <w:rPr>
+          <w:rFonts w:hint="cs"/>
+          <w:sz w:val="28"/>
+          <w:szCs w:val="28"/>
+          <w:rtl/>
+        </w:rPr>
+      </w:pPr>
+      <w:r>
+        <w:rPr>
+          <w:rFonts w:hint="cs"/>
+          <w:sz w:val="28"/>
+          <w:szCs w:val="28"/>
+          <w:rtl/>
+        </w:rPr>
+        <w:t xml:space="preserve">תשובה : </w:t>
+      </w:r>
+      <w:r>
+        <w:rPr>
+          <w:rFonts w:hint="cs"/>
+          <w:sz w:val="28"/>
+          <w:szCs w:val="28"/>
+          <w:rtl/>
+        </w:rPr>
+        <w:t xml:space="preserve">ברגע שהגורם הזר מצא משתמש שמחובר לאחת </w:t>
+      </w:r>
+      <w:r>
+        <w:rPr>
+          <w:rFonts w:hint="cs"/>
+          <w:sz w:val="28"/>
+          <w:szCs w:val="28"/>
+          <w:rtl/>
+        </w:rPr>
+        <w:t>הרשתות הוא יאזין לנתב הספצ</w:t>
+      </w:r>
+      <w:r>
+        <w:rPr>
+          <w:rFonts w:hint="cs"/>
+          <w:sz w:val="28"/>
+          <w:szCs w:val="28"/>
+          <w:rtl/>
+        </w:rPr>
+        <w:t>י</w:t>
+      </w:r>
+      <w:r>
+        <w:rPr>
+          <w:rFonts w:hint="cs"/>
+          <w:sz w:val="28"/>
+          <w:szCs w:val="28"/>
+          <w:rtl/>
+        </w:rPr>
+        <w:t>פי שהוא בחר ויחדיר פקטה לנתב (</w:t>
+      </w:r>
+      <w:r>
+        <w:rPr>
+          <w:sz w:val="28"/>
+          <w:szCs w:val="28"/>
+        </w:rPr>
+        <w:t>injection</w:t>
+      </w:r>
+      <w:r>
+        <w:rPr>
+          <w:rFonts w:hint="cs"/>
+          <w:sz w:val="28"/>
+          <w:szCs w:val="28"/>
+          <w:rtl/>
+        </w:rPr>
+        <w:t xml:space="preserve">) ע"י הפקודה </w:t>
+      </w:r>
+      <w:r>
+        <w:rPr>
+          <w:sz w:val="28"/>
+          <w:szCs w:val="28"/>
+        </w:rPr>
+        <w:t>aireplay-ng</w:t>
+      </w:r>
+      <w:r>
+        <w:rPr>
+          <w:rFonts w:hint="cs"/>
+          <w:sz w:val="28"/>
+          <w:szCs w:val="28"/>
+          <w:rtl/>
+        </w:rPr>
+        <w:t xml:space="preserve"> שתגרום לאימות מחדש של המשתמש לרשת. (למעשה </w:t>
+      </w:r>
+      <w:r>
+        <w:rPr>
+          <w:sz w:val="28"/>
+          <w:szCs w:val="28"/>
+        </w:rPr>
+        <w:t>aireplay-ng</w:t>
+      </w:r>
+      <w:r>
+        <w:rPr>
+          <w:rFonts w:hint="cs"/>
+          <w:sz w:val="28"/>
+          <w:szCs w:val="28"/>
+          <w:rtl/>
+        </w:rPr>
+        <w:t xml:space="preserve"> מזייף פקטה שמתחזה למשתמש שהוא חלק מהרשת וגורמת לנתב להאמין שהמשתמש נותק ומנסה לבצע אימות מחדש).</w:t>
+      </w:r>
+    </w:p>
+    <w:p>
+      <w:pPr>
+        <w:jc w:val="left"/>
+        <w:rPr>
+          <w:sz w:val="28"/>
+          <w:szCs w:val="28"/>
+          <w:rtl/>
+        </w:rPr>
+      </w:pPr>
+      <w:r>
+        <w:rPr>
+          <w:rFonts w:hint="cs"/>
+          <w:sz w:val="28"/>
+          <w:szCs w:val="28"/>
+          <w:rtl/>
+        </w:rPr>
+        <w:t xml:space="preserve">ברגע שהמשתמש יבצע אימות מחדש לנתב, פקטת האימות תשמר אצל הגורם הזר ומה שנשאר זה רק לנתח את שלב האימות והסיסמה שבתוכו בעזרת הכלי </w:t>
+      </w:r>
+      <w:r>
+        <w:rPr>
+          <w:sz w:val="28"/>
+          <w:szCs w:val="28"/>
+        </w:rPr>
+        <w:t>Aircrack-ng</w:t>
+      </w:r>
+      <w:r>
+        <w:rPr>
+          <w:rFonts w:hint="cs"/>
+          <w:sz w:val="28"/>
+          <w:szCs w:val="28"/>
+          <w:rtl/>
+        </w:rPr>
+        <w:t>.</w:t>
+      </w:r>
+    </w:p>
+    <w:p>
+      <w:pPr>
+        <w:jc w:val="left"/>
+        <w:rPr>
+          <w:sz w:val="28"/>
+          <w:szCs w:val="28"/>
+          <w:rtl/>
+        </w:rPr>
+      </w:pPr>
+    </w:p>
+    <w:p>
+      <w:pPr>
+        <w:jc w:val="left"/>
+        <w:rPr>
+          <w:sz w:val="28"/>
+          <w:szCs w:val="28"/>
+          <w:rtl/>
+        </w:rPr>
+      </w:pPr>
+    </w:p>
+    <w:p>
+      <w:pPr>
+        <w:jc w:val="left"/>
+        <w:rPr>
+          <w:sz w:val="28"/>
+          <w:szCs w:val="28"/>
+          <w:rtl/>
+        </w:rPr>
+      </w:pPr>
+    </w:p>
+    <w:p>
+      <w:pPr>
+        <w:jc w:val="left"/>
+        <w:rPr>
+          <w:rFonts w:hint="cs"/>
+          <w:sz w:val="28"/>
+          <w:szCs w:val="28"/>
+          <w:rtl/>
+        </w:rPr>
+      </w:pPr>
+    </w:p>
+    <w:p>
+      <w:pPr>
+        <w:jc w:val="left"/>
+        <w:rPr>
+          <w:rFonts w:hint="cs"/>
+          <w:sz w:val="28"/>
+          <w:szCs w:val="28"/>
+          <w:rtl/>
+        </w:rPr>
+      </w:pPr>
+      <w:r>
+        <w:rPr>
+          <w:sz w:val="28"/>
+          <w:szCs w:val="28"/>
+        </w:rPr>
+        <w:t>Aircrack-ng</w:t>
+      </w:r>
+      <w:r>
+        <w:rPr>
+          <w:rFonts w:hint="cs"/>
+          <w:sz w:val="28"/>
+          <w:szCs w:val="28"/>
+          <w:rtl/>
+        </w:rPr>
+        <w:t xml:space="preserve"> מריץ מילון סיסמאות על פקטת האימות (</w:t>
+      </w:r>
+      <w:r>
+        <w:rPr>
+          <w:sz w:val="28"/>
+          <w:szCs w:val="28"/>
+        </w:rPr>
+        <w:t>brute force</w:t>
+      </w:r>
+      <w:r>
+        <w:rPr>
+          <w:rFonts w:hint="cs"/>
+          <w:sz w:val="28"/>
+          <w:szCs w:val="28"/>
+          <w:rtl/>
+        </w:rPr>
+        <w:t>) עד שהוא מנחש את הסיסמה הנכונה לרשת</w:t>
+      </w:r>
+    </w:p>
+    <w:p>
+      <w:pPr>
+        <w:jc w:val="left"/>
+        <w:rPr>
+          <w:rFonts w:hint="cs"/>
+          <w:sz w:val="28"/>
+          <w:szCs w:val="28"/>
+          <w:rtl/>
+        </w:rPr>
+      </w:pPr>
+      <w:r>
+        <w:rPr>
+          <w:rFonts w:hint="cs"/>
+          <w:noProof/>
+          <w:sz w:val="28"/>
+          <w:szCs w:val="28"/>
+        </w:rPr>
+        <w:drawing>
+          <wp:inline distT="0" distB="0" distL="0" distR="0">
+            <wp:extent cx="5396865" cy="3500755"/>
+            <wp:effectExtent l="0" t="0" r="0" b="4445"/>
+            <wp:docPr id="8" name="תמונה 8"/>
+            <wp:cNvGraphicFramePr>
+              <a:graphicFrameLocks xmlns:a="http://schemas.openxmlformats.org/drawingml/2006/main" noChangeAspect="1"/>
+            </wp:cNvGraphicFramePr>
+            <a:graphic xmlns:a="http://schemas.openxmlformats.org/drawingml/2006/main">
+              <a:graphicData uri="http://schemas.openxmlformats.org/drawingml/2006/picture">
+                <pic:pic xmlns:pic="http://schemas.openxmlformats.org/drawingml/2006/picture">
+                  <pic:nvPicPr>
+                    <pic:cNvPr id="0" name="Picture 5"/>
+                    <pic:cNvPicPr>
+                      <a:picLocks noChangeAspect="1" noChangeArrowheads="1"/>
+                    </pic:cNvPicPr>
+                  </pic:nvPicPr>
+                  <pic:blipFill>
+                    <a:blip r:embed="rId12">
+                      <a:extLst>
+                        <a:ext uri="{28A0092B-C50C-407E-A947-70E740481C1C}">
+                          <a14:useLocalDpi xmlns:a14="http://schemas.microsoft.com/office/drawing/2010/main" val="0"/>
+                        </a:ext>
+                      </a:extLst>
+                    </a:blip>
+                    <a:srcRect/>
+                    <a:stretch>
+                      <a:fillRect/>
+                    </a:stretch>
+                  </pic:blipFill>
+                  <pic:spPr bwMode="auto">
+                    <a:xfrm>
+                      <a:off x="0" y="0"/>
+                      <a:ext cx="5396865" cy="3500755"/>
+                    </a:xfrm>
+                    <a:prstGeom prst="rect">
+                      <a:avLst/>
+                    </a:prstGeom>
+                    <a:noFill/>
+                    <a:ln>
+                      <a:noFill/>
+                    </a:ln>
+                  </pic:spPr>
+                </pic:pic>
+              </a:graphicData>
+            </a:graphic>
+          </wp:inline>
+        </w:drawing>
+      </w:r>
+    </w:p>
+    <w:p>
+      <w:pPr>
+        <w:jc w:val="left"/>
+        <w:rPr>
+          <w:sz w:val="28"/>
+          <w:szCs w:val="28"/>
+          <w:rtl/>
+        </w:rPr>
+      </w:pPr>
+    </w:p>
+    <w:p>
+      <w:pPr>
+        <w:jc w:val="left"/>
+        <w:rPr>
+          <w:rFonts w:hint="cs"/>
+          <w:sz w:val="28"/>
+          <w:szCs w:val="28"/>
+          <w:rtl/>
+        </w:rPr>
+      </w:pPr>
+      <w:r>
+        <w:rPr>
+          <w:rFonts w:hint="cs"/>
+          <w:sz w:val="28"/>
+          <w:szCs w:val="28"/>
+          <w:rtl/>
+        </w:rPr>
+        <w:t xml:space="preserve">לאחר מחקר ארוך הגענו למסקנה שהחולשה של האימות ברשת נמצא בשלב שנקרא </w:t>
+      </w:r>
+      <w:r>
+        <w:rPr>
+          <w:sz w:val="28"/>
+          <w:szCs w:val="28"/>
+        </w:rPr>
+        <w:t>4 way handshake</w:t>
+      </w:r>
+      <w:r>
+        <w:rPr>
+          <w:rFonts w:hint="cs"/>
+          <w:sz w:val="28"/>
+          <w:szCs w:val="28"/>
+          <w:rtl/>
+        </w:rPr>
+        <w:t>.</w:t>
+      </w:r>
+    </w:p>
+    <w:p>
+      <w:pPr>
+        <w:jc w:val="left"/>
+        <w:rPr>
+          <w:sz w:val="28"/>
+          <w:szCs w:val="28"/>
+          <w:rtl/>
+        </w:rPr>
+      </w:pPr>
+      <w:r>
+        <w:rPr>
+          <w:rFonts w:hint="cs"/>
+          <w:sz w:val="28"/>
+          <w:szCs w:val="28"/>
+          <w:rtl/>
+        </w:rPr>
+        <w:t>(צריך לפרט על השלב?)</w:t>
+      </w:r>
+    </w:p>
+    <w:p>
+      <w:pPr>
+        <w:jc w:val="left"/>
+        <w:rPr>
+          <w:rFonts w:hint="cs"/>
+          <w:sz w:val="28"/>
+          <w:szCs w:val="28"/>
+          <w:rtl/>
+        </w:rPr>
+      </w:pPr>
+      <w:r>
+        <w:rPr>
+          <w:sz w:val="28"/>
+          <w:szCs w:val="28"/>
+        </w:rPr>
+        <w:t>Aircrack-ng</w:t>
+      </w:r>
+      <w:r>
+        <w:rPr>
+          <w:rFonts w:hint="cs"/>
+          <w:sz w:val="28"/>
+          <w:szCs w:val="28"/>
+          <w:rtl/>
+        </w:rPr>
+        <w:t xml:space="preserve"> מדמה סביבה וירטואלית של תהליך ה</w:t>
+      </w:r>
+      <w:r>
+        <w:rPr>
+          <w:sz w:val="28"/>
+          <w:szCs w:val="28"/>
+        </w:rPr>
+        <w:t>4 way handshake</w:t>
+      </w:r>
+      <w:r>
+        <w:rPr>
+          <w:rFonts w:hint="cs"/>
+          <w:sz w:val="28"/>
+          <w:szCs w:val="28"/>
+          <w:rtl/>
+        </w:rPr>
+        <w:t xml:space="preserve"> במצב </w:t>
+      </w:r>
+      <w:r>
+        <w:rPr>
+          <w:sz w:val="28"/>
+          <w:szCs w:val="28"/>
+        </w:rPr>
+        <w:t>offline</w:t>
+      </w:r>
+      <w:r>
+        <w:rPr>
+          <w:rFonts w:hint="cs"/>
+          <w:sz w:val="28"/>
+          <w:szCs w:val="28"/>
+          <w:rtl/>
+        </w:rPr>
+        <w:t xml:space="preserve"> עד שהוא מוצא את הסיסמה.</w:t>
+      </w:r>
+    </w:p>
+    <w:p>
+      <w:pPr>
+        <w:jc w:val="left"/>
+        <w:rPr>
+          <w:rFonts w:hint="cs"/>
+          <w:sz w:val="28"/>
+          <w:szCs w:val="28"/>
+          <w:rtl/>
+        </w:rPr>
+      </w:pPr>
+      <w:r>
+        <w:rPr>
+          <w:rFonts w:hint="cs"/>
+          <w:sz w:val="28"/>
+          <w:szCs w:val="28"/>
+          <w:rtl/>
+        </w:rPr>
+        <w:t>ולכן בפרויקט זה נחקור וננסה להציע פתרונות לשלב האימות ברשת בשביל שגורם זר לא יצליח לחדור.</w:t>
+      </w:r>
+    </w:p>
+    <w:p>
+      <w:pPr>
+        <w:jc w:val="right"/>
+        <w:rPr>
+          <w:b/>
+          <w:bCs/>
+          <w:sz w:val="32"/>
+          <w:szCs w:val="32"/>
+          <w:rtl/>
+        </w:rPr>
+      </w:pPr>
+    </w:p>
+    <w:p>
+      <w:pPr>
+        <w:jc w:val="right"/>
+        <w:rPr>
+          <w:b/>
+          <w:bCs/>
+          <w:sz w:val="32"/>
+          <w:szCs w:val="32"/>
+          <w:rtl/>
+        </w:rPr>
+      </w:pPr>
+    </w:p>
+    <w:p>
+      <w:pPr>
+        <w:jc w:val="right"/>
+        <w:rPr>
+          <w:b/>
+          <w:bCs/>
+          <w:sz w:val="32"/>
+          <w:szCs w:val="32"/>
+          <w:rtl/>
+        </w:rPr>
+      </w:pPr>
+    </w:p>
+    <w:p>
+      <w:pPr>
+        <w:jc w:val="right"/>
+        <w:rPr>
+          <w:rFonts w:hint="cs"/>
+          <w:b/>
+          <w:bCs/>
+          <w:sz w:val="32"/>
+          <w:szCs w:val="32"/>
+        </w:rPr>
+      </w:pPr>
+      <w:r>
+        <w:rPr>
+          <w:b/>
+          <w:bCs/>
+          <w:sz w:val="32"/>
+          <w:szCs w:val="32"/>
+          <w:rtl/>
+        </w:rPr>
+        <w:br w:type="page"/>
+      </w:r>
+    </w:p>
+    <w:p>
+      <w:pPr>
+        <w:bidi w:val="0"/>
+        <w:jc w:val="left"/>
+        <w:rPr>
+          <w:b/>
+          <w:bCs/>
+          <w:sz w:val="32"/>
+          <w:szCs w:val="32"/>
+        </w:rPr>
+      </w:pPr>
+    </w:p>
+    <w:p>
+      <w:pPr>
+        <w:rPr>
+          <w:b/>
+          <w:bCs/>
+          <w:sz w:val="32"/>
+          <w:szCs w:val="32"/>
+          <w:rtl/>
+        </w:rPr>
+      </w:pPr>
+      <w:r>
+        <w:rPr>
+          <w:rFonts w:hint="cs"/>
+          <w:b/>
+          <w:bCs/>
+          <w:sz w:val="32"/>
+          <w:szCs w:val="32"/>
+          <w:rtl/>
+        </w:rPr>
+        <w:t>המחקר</w:t>
+      </w:r>
+    </w:p>
+    <w:p>
+      <w:pPr>
+        <w:jc w:val="left"/>
+        <w:rPr>
+          <w:sz w:val="28"/>
+          <w:szCs w:val="28"/>
+          <w:rtl/>
+        </w:rPr>
+      </w:pPr>
+      <w:r>
+        <w:rPr>
+          <w:rFonts w:hint="cs"/>
+          <w:sz w:val="28"/>
+          <w:szCs w:val="28"/>
+          <w:rtl/>
+        </w:rPr>
+        <w:t>אחרי מחקר ארוך מצאנו שהחולשה נמצאת בתהליך האימות וניסנו להציע פתרונות אחרים לשלב האימות</w:t>
+      </w:r>
+    </w:p>
+    <w:p>
+      <w:pPr>
+        <w:jc w:val="left"/>
+        <w:rPr>
+          <w:sz w:val="28"/>
+          <w:szCs w:val="28"/>
+          <w:rtl/>
+        </w:rPr>
+      </w:pPr>
+    </w:p>
+    <w:p>
+      <w:pPr>
+        <w:jc w:val="left"/>
+        <w:rPr>
+          <w:sz w:val="28"/>
+          <w:szCs w:val="28"/>
+          <w:rtl/>
+        </w:rPr>
+      </w:pPr>
+    </w:p>
+    <w:p>
+      <w:pPr>
+        <w:jc w:val="left"/>
+        <w:rPr>
+          <w:sz w:val="28"/>
+          <w:szCs w:val="28"/>
+          <w:rtl/>
+        </w:rPr>
+      </w:pPr>
+    </w:p>
+    <w:p>
+      <w:pPr>
+        <w:pStyle w:val="a7"/>
+        <w:numPr>
+          <w:ilvl w:val="0"/>
+          <w:numId w:val="18"/>
+        </w:numPr>
+        <w:rPr>
+          <w:rFonts w:hint="cs"/>
+          <w:sz w:val="28"/>
+          <w:szCs w:val="28"/>
+        </w:rPr>
+      </w:pPr>
+      <w:r>
+        <w:rPr>
+          <w:rFonts w:hint="cs"/>
+          <w:sz w:val="28"/>
+          <w:szCs w:val="28"/>
+          <w:rtl/>
+        </w:rPr>
+        <w:t>כיצד מתבצע האימות ברשת</w:t>
+      </w:r>
+    </w:p>
+    <w:p>
+      <w:pPr>
+        <w:pStyle w:val="a7"/>
+        <w:numPr>
+          <w:ilvl w:val="0"/>
+          <w:numId w:val="18"/>
+        </w:numPr>
+        <w:rPr>
+          <w:rFonts w:hint="cs"/>
+          <w:sz w:val="28"/>
+          <w:szCs w:val="28"/>
+        </w:rPr>
+      </w:pPr>
+      <w:r>
+        <w:rPr>
+          <w:rFonts w:hint="cs"/>
+          <w:sz w:val="28"/>
+          <w:szCs w:val="28"/>
+          <w:rtl/>
+        </w:rPr>
+        <w:t>תקנים לאימות ברשת</w:t>
+      </w:r>
+    </w:p>
+    <w:p>
+      <w:pPr>
+        <w:pStyle w:val="a7"/>
+        <w:numPr>
+          <w:ilvl w:val="0"/>
+          <w:numId w:val="18"/>
+        </w:numPr>
+        <w:rPr>
+          <w:sz w:val="28"/>
+          <w:szCs w:val="28"/>
+        </w:rPr>
+      </w:pPr>
+      <w:r>
+        <w:rPr>
+          <w:rFonts w:hint="cs"/>
+          <w:sz w:val="28"/>
+          <w:szCs w:val="28"/>
+          <w:rtl/>
+        </w:rPr>
+        <w:t>קנפוג מחדש של הנתב (לצורך הגדלת האבטחה)</w:t>
+      </w:r>
+    </w:p>
+    <w:p>
+      <w:pPr>
+        <w:pStyle w:val="a7"/>
+        <w:numPr>
+          <w:ilvl w:val="0"/>
+          <w:numId w:val="18"/>
+        </w:numPr>
+        <w:rPr>
+          <w:sz w:val="28"/>
+          <w:szCs w:val="28"/>
+          <w:rtl/>
+        </w:rPr>
+      </w:pPr>
+      <w:r>
+        <w:rPr>
+          <w:rFonts w:hint="cs"/>
+          <w:sz w:val="28"/>
+          <w:szCs w:val="28"/>
+          <w:rtl/>
+        </w:rPr>
+        <w:t>שילוב שרת שיבצע את האימות לרשת</w:t>
+      </w:r>
+    </w:p>
+    <w:p>
+      <w:pPr>
+        <w:bidi w:val="0"/>
+        <w:jc w:val="left"/>
+        <w:rPr>
+          <w:b/>
+          <w:bCs/>
+          <w:sz w:val="32"/>
+          <w:szCs w:val="32"/>
+          <w:rtl/>
+        </w:rPr>
+      </w:pPr>
+      <w:r>
+        <w:rPr>
+          <w:b/>
+          <w:bCs/>
+          <w:sz w:val="32"/>
+          <w:szCs w:val="32"/>
+          <w:rtl/>
+        </w:rPr>
+        <w:br w:type="page"/>
+      </w:r>
+    </w:p>
+    <w:p>
+      <w:pPr>
+        <w:rPr>
+          <w:b/>
+          <w:bCs/>
+          <w:sz w:val="32"/>
+          <w:szCs w:val="32"/>
+          <w:rtl/>
+        </w:rPr>
+      </w:pPr>
+    </w:p>
+    <w:p>
+      <w:pPr>
+        <w:rPr>
+          <w:b/>
+          <w:bCs/>
+          <w:sz w:val="32"/>
+          <w:szCs w:val="32"/>
+          <w:rtl/>
+        </w:rPr>
+      </w:pPr>
+      <w:r>
+        <w:rPr>
+          <w:rFonts w:hint="cs"/>
+          <w:b/>
+          <w:bCs/>
+          <w:sz w:val="32"/>
+          <w:szCs w:val="32"/>
+          <w:rtl/>
+        </w:rPr>
+        <w:t>הפתרון המוצע</w:t>
+      </w:r>
+    </w:p>
+    <w:p>
+      <w:pPr>
+        <w:jc w:val="left"/>
+        <w:rPr>
+          <w:sz w:val="28"/>
+          <w:szCs w:val="28"/>
+          <w:rtl/>
+        </w:rPr>
+      </w:pPr>
+      <w:r>
+        <w:rPr>
+          <w:rFonts w:hint="cs"/>
+          <w:sz w:val="28"/>
+          <w:szCs w:val="28"/>
+          <w:rtl/>
+        </w:rPr>
+        <w:t>בפרויקט זה הגענו למסקנה שאנו חייבים לשנות את דרך האימות לנתב, להגדיר קונפיגורציה חדשה ולהוסיף בקרה (אפליקציה) שתבדוק אם מישהו הצליח לחדור לנתב.</w:t>
+      </w:r>
+    </w:p>
+    <w:p>
+      <w:pPr>
+        <w:jc w:val="left"/>
+        <w:rPr>
+          <w:sz w:val="28"/>
+          <w:szCs w:val="28"/>
+          <w:rtl/>
+        </w:rPr>
+      </w:pPr>
+    </w:p>
+    <w:p>
+      <w:pPr>
+        <w:jc w:val="left"/>
+        <w:rPr>
+          <w:sz w:val="28"/>
+          <w:szCs w:val="28"/>
+          <w:rtl/>
+        </w:rPr>
+      </w:pPr>
+      <w:r>
+        <w:rPr>
+          <w:rFonts w:hint="cs"/>
+          <w:sz w:val="28"/>
+          <w:szCs w:val="28"/>
+          <w:rtl/>
+        </w:rPr>
+        <w:t>הפתרון שלנו מחולק ל2 חלקים:</w:t>
+      </w:r>
+    </w:p>
+    <w:p>
+      <w:pPr>
+        <w:jc w:val="left"/>
+        <w:rPr>
+          <w:rFonts w:hint="cs"/>
+          <w:sz w:val="28"/>
+          <w:szCs w:val="28"/>
+          <w:rtl/>
+        </w:rPr>
+      </w:pPr>
+      <w:r>
+        <w:rPr>
+          <w:rFonts w:hint="cs"/>
+          <w:sz w:val="28"/>
+          <w:szCs w:val="28"/>
+          <w:rtl/>
+        </w:rPr>
+        <w:t xml:space="preserve">בחלק הראשון </w:t>
+      </w:r>
+      <w:r>
+        <w:rPr>
+          <w:sz w:val="28"/>
+          <w:szCs w:val="28"/>
+          <w:rtl/>
+        </w:rPr>
+        <w:t>–</w:t>
+      </w:r>
+      <w:r>
+        <w:rPr>
+          <w:rFonts w:hint="cs"/>
+          <w:sz w:val="28"/>
+          <w:szCs w:val="28"/>
+          <w:rtl/>
+        </w:rPr>
+        <w:t xml:space="preserve"> בגלל חולשת הנתב בשלב האימות, חקרנו והבנו שאנו צריכים לבנות שיטת אימות חדשה.</w:t>
+      </w:r>
+    </w:p>
+    <w:p>
+      <w:pPr>
+        <w:jc w:val="left"/>
+        <w:rPr>
+          <w:sz w:val="28"/>
+          <w:szCs w:val="28"/>
+          <w:rtl/>
+        </w:rPr>
+      </w:pPr>
+      <w:r>
+        <w:rPr>
+          <w:rFonts w:hint="cs"/>
+          <w:sz w:val="28"/>
+          <w:szCs w:val="28"/>
+          <w:rtl/>
+        </w:rPr>
+        <w:t xml:space="preserve">התחלנו לחקור את שיטות האימות לנתבים </w:t>
+      </w:r>
+      <w:r>
+        <w:rPr>
+          <w:rFonts w:hint="cs"/>
+          <w:sz w:val="28"/>
+          <w:szCs w:val="28"/>
+          <w:rtl/>
+        </w:rPr>
+        <w:t>ביתיים</w:t>
+      </w:r>
+      <w:r>
+        <w:rPr>
+          <w:rFonts w:hint="cs"/>
+          <w:sz w:val="28"/>
+          <w:szCs w:val="28"/>
+          <w:rtl/>
+        </w:rPr>
+        <w:t xml:space="preserve"> וה</w:t>
+      </w:r>
+      <w:r>
+        <w:rPr>
+          <w:rFonts w:hint="cs"/>
+          <w:sz w:val="28"/>
+          <w:szCs w:val="28"/>
+          <w:rtl/>
+        </w:rPr>
+        <w:t>בנו שיש מספר שיטות:</w:t>
+      </w:r>
+    </w:p>
+    <w:p>
+      <w:pPr>
+        <w:pStyle w:val="a7"/>
+        <w:numPr>
+          <w:ilvl w:val="0"/>
+          <w:numId w:val="19"/>
+        </w:numPr>
+        <w:rPr>
+          <w:sz w:val="28"/>
+          <w:szCs w:val="28"/>
+        </w:rPr>
+      </w:pPr>
+      <w:r>
+        <w:rPr>
+          <w:sz w:val="28"/>
+          <w:szCs w:val="28"/>
+        </w:rPr>
+        <w:t>Wep</w:t>
+      </w:r>
+    </w:p>
+    <w:p>
+      <w:pPr>
+        <w:pStyle w:val="a7"/>
+        <w:numPr>
+          <w:ilvl w:val="0"/>
+          <w:numId w:val="19"/>
+        </w:numPr>
+        <w:rPr>
+          <w:sz w:val="28"/>
+          <w:szCs w:val="28"/>
+        </w:rPr>
+      </w:pPr>
+      <w:r>
+        <w:rPr>
+          <w:sz w:val="28"/>
+          <w:szCs w:val="28"/>
+        </w:rPr>
+        <w:t>Wpa personal</w:t>
+      </w:r>
+    </w:p>
+    <w:p>
+      <w:pPr>
+        <w:pStyle w:val="a7"/>
+        <w:numPr>
+          <w:ilvl w:val="0"/>
+          <w:numId w:val="19"/>
+        </w:numPr>
+        <w:rPr>
+          <w:sz w:val="28"/>
+          <w:szCs w:val="28"/>
+        </w:rPr>
+      </w:pPr>
+      <w:r>
+        <w:rPr>
+          <w:sz w:val="28"/>
+          <w:szCs w:val="28"/>
+        </w:rPr>
+        <w:t>Wpa2 personal</w:t>
+      </w:r>
+    </w:p>
+    <w:p>
+      <w:pPr>
+        <w:pStyle w:val="a7"/>
+        <w:numPr>
+          <w:ilvl w:val="0"/>
+          <w:numId w:val="19"/>
+        </w:numPr>
+        <w:rPr>
+          <w:sz w:val="28"/>
+          <w:szCs w:val="28"/>
+        </w:rPr>
+      </w:pPr>
+      <w:r>
+        <w:rPr>
+          <w:sz w:val="28"/>
+          <w:szCs w:val="28"/>
+        </w:rPr>
+        <w:t>Wpa enterprise</w:t>
+      </w:r>
+    </w:p>
+    <w:p>
+      <w:pPr>
+        <w:pStyle w:val="a7"/>
+        <w:numPr>
+          <w:ilvl w:val="0"/>
+          <w:numId w:val="19"/>
+        </w:numPr>
+        <w:rPr>
+          <w:sz w:val="28"/>
+          <w:szCs w:val="28"/>
+        </w:rPr>
+      </w:pPr>
+      <w:r>
+        <w:rPr>
+          <w:sz w:val="28"/>
+          <w:szCs w:val="28"/>
+        </w:rPr>
+        <w:t>Wpa2 enterprise</w:t>
+      </w:r>
+    </w:p>
+    <w:p>
+      <w:pPr>
+        <w:jc w:val="left"/>
+        <w:rPr>
+          <w:rFonts w:hint="cs"/>
+          <w:sz w:val="28"/>
+          <w:szCs w:val="28"/>
+          <w:rtl/>
+        </w:rPr>
+      </w:pPr>
+      <w:r>
+        <w:rPr>
+          <w:rFonts w:hint="cs"/>
+          <w:sz w:val="28"/>
+          <w:szCs w:val="28"/>
+          <w:rtl/>
+        </w:rPr>
+        <w:t>לכל אחת מהשיטות יש צורת אימות שונה.</w:t>
+      </w:r>
+    </w:p>
+    <w:p>
+      <w:pPr>
+        <w:jc w:val="left"/>
+        <w:rPr>
+          <w:rFonts w:hint="cs"/>
+          <w:sz w:val="28"/>
+          <w:szCs w:val="28"/>
+          <w:rtl/>
+        </w:rPr>
+      </w:pPr>
+      <w:r>
+        <w:rPr>
+          <w:rFonts w:hint="cs"/>
+          <w:sz w:val="28"/>
+          <w:szCs w:val="28"/>
+          <w:rtl/>
+        </w:rPr>
+        <w:t xml:space="preserve">חקרנו בשלב ההצעה/האב טיפוס את כל אחת מהשיטות הנ"ל והגענו למסקנה </w:t>
+      </w:r>
+      <w:r>
+        <w:rPr>
+          <w:rFonts w:hint="cs"/>
+          <w:sz w:val="28"/>
+          <w:szCs w:val="28"/>
+          <w:rtl/>
+        </w:rPr>
+        <w:t xml:space="preserve">שהשלב היעיל ביותר שאנו יכולים לפתח ולשפר אותו הוא </w:t>
+      </w:r>
+      <w:r>
+        <w:rPr>
+          <w:sz w:val="28"/>
+          <w:szCs w:val="28"/>
+        </w:rPr>
+        <w:t>enterprise</w:t>
+      </w:r>
+      <w:r>
+        <w:rPr>
+          <w:rFonts w:hint="cs"/>
+          <w:sz w:val="28"/>
+          <w:szCs w:val="28"/>
+          <w:rtl/>
+        </w:rPr>
+        <w:t>.</w:t>
+      </w:r>
+    </w:p>
+    <w:p>
+      <w:pPr>
+        <w:jc w:val="left"/>
+        <w:rPr>
+          <w:rFonts w:hint="cs"/>
+          <w:sz w:val="28"/>
+          <w:szCs w:val="28"/>
+          <w:rtl/>
+        </w:rPr>
+      </w:pPr>
+      <w:r>
+        <w:rPr>
+          <w:rFonts w:hint="cs"/>
+          <w:sz w:val="28"/>
+          <w:szCs w:val="28"/>
+          <w:rtl/>
+        </w:rPr>
+        <w:t xml:space="preserve">ההבדל העיקרי בין רשת מסוג </w:t>
+      </w:r>
+      <w:r>
+        <w:rPr>
+          <w:sz w:val="28"/>
+          <w:szCs w:val="28"/>
+        </w:rPr>
+        <w:t>personal</w:t>
+      </w:r>
+      <w:r>
+        <w:rPr>
+          <w:rFonts w:hint="cs"/>
+          <w:sz w:val="28"/>
+          <w:szCs w:val="28"/>
+          <w:rtl/>
+        </w:rPr>
+        <w:t xml:space="preserve"> לרשת מסוג </w:t>
+      </w:r>
+      <w:r>
+        <w:rPr>
+          <w:sz w:val="28"/>
+          <w:szCs w:val="28"/>
+        </w:rPr>
+        <w:t>enterprise</w:t>
+      </w:r>
+      <w:r>
+        <w:rPr>
+          <w:rFonts w:hint="cs"/>
+          <w:sz w:val="28"/>
+          <w:szCs w:val="28"/>
+          <w:rtl/>
+        </w:rPr>
+        <w:t xml:space="preserve"> ששיטת האימות שונה.</w:t>
+      </w:r>
+    </w:p>
+    <w:p>
+      <w:pPr>
+        <w:jc w:val="left"/>
+        <w:rPr>
+          <w:rFonts w:hint="cs"/>
+          <w:sz w:val="28"/>
+          <w:szCs w:val="28"/>
+          <w:rtl/>
+        </w:rPr>
+      </w:pPr>
+      <w:r>
+        <w:rPr>
+          <w:rFonts w:hint="cs"/>
+          <w:sz w:val="28"/>
+          <w:szCs w:val="28"/>
+          <w:rtl/>
+        </w:rPr>
+        <w:t xml:space="preserve">שיטת האימות ברשת </w:t>
+      </w:r>
+      <w:r>
+        <w:rPr>
+          <w:sz w:val="28"/>
+          <w:szCs w:val="28"/>
+        </w:rPr>
+        <w:t xml:space="preserve">personal </w:t>
+      </w:r>
+      <w:r>
+        <w:rPr>
+          <w:rFonts w:hint="cs"/>
+          <w:sz w:val="28"/>
+          <w:szCs w:val="28"/>
+          <w:rtl/>
+        </w:rPr>
+        <w:t xml:space="preserve"> היא מסוג </w:t>
+      </w:r>
+      <w:r>
+        <w:rPr>
+          <w:sz w:val="28"/>
+          <w:szCs w:val="28"/>
+        </w:rPr>
+        <w:t>passphrase</w:t>
+      </w:r>
+      <w:r>
+        <w:rPr>
+          <w:rFonts w:hint="cs"/>
+          <w:sz w:val="28"/>
+          <w:szCs w:val="28"/>
+          <w:rtl/>
+        </w:rPr>
+        <w:t xml:space="preserve"> </w:t>
+      </w:r>
+      <w:r>
+        <w:rPr>
+          <w:sz w:val="28"/>
+          <w:szCs w:val="28"/>
+          <w:rtl/>
+        </w:rPr>
+        <w:t>–</w:t>
+      </w:r>
+      <w:r>
+        <w:rPr>
+          <w:rFonts w:hint="cs"/>
+          <w:sz w:val="28"/>
+          <w:szCs w:val="28"/>
+          <w:rtl/>
+        </w:rPr>
+        <w:t xml:space="preserve"> כלומר הצפנה על סיסמה ארוכה (</w:t>
+      </w:r>
+      <w:r>
+        <w:rPr>
+          <w:sz w:val="28"/>
+          <w:szCs w:val="28"/>
+        </w:rPr>
+        <w:t>ccmp/tkip</w:t>
+      </w:r>
+      <w:r>
+        <w:rPr>
+          <w:rFonts w:hint="cs"/>
+          <w:sz w:val="28"/>
+          <w:szCs w:val="28"/>
+          <w:rtl/>
+        </w:rPr>
+        <w:t xml:space="preserve">) ע"י אלגורתים </w:t>
+      </w:r>
+      <w:r>
+        <w:rPr>
+          <w:sz w:val="28"/>
+          <w:szCs w:val="28"/>
+        </w:rPr>
+        <w:t>aes/rc4</w:t>
+      </w:r>
+      <w:r>
+        <w:rPr>
+          <w:rFonts w:hint="cs"/>
+          <w:sz w:val="28"/>
+          <w:szCs w:val="28"/>
+          <w:rtl/>
+        </w:rPr>
+        <w:t xml:space="preserve"> ורשת מסוג </w:t>
+      </w:r>
+      <w:r>
+        <w:rPr>
+          <w:sz w:val="28"/>
+          <w:szCs w:val="28"/>
+        </w:rPr>
+        <w:t xml:space="preserve">personal </w:t>
+      </w:r>
+      <w:r>
+        <w:rPr>
+          <w:rFonts w:hint="cs"/>
+          <w:sz w:val="28"/>
+          <w:szCs w:val="28"/>
+          <w:rtl/>
+        </w:rPr>
+        <w:t xml:space="preserve"> עובדת על תקן </w:t>
+      </w:r>
+      <w:r>
+        <w:rPr>
+          <w:sz w:val="28"/>
+          <w:szCs w:val="28"/>
+        </w:rPr>
+        <w:t>ieee802.1n</w:t>
+      </w:r>
+      <w:r>
+        <w:rPr>
+          <w:rFonts w:hint="cs"/>
+          <w:sz w:val="28"/>
+          <w:szCs w:val="28"/>
+          <w:rtl/>
+        </w:rPr>
+        <w:t>.</w:t>
+      </w:r>
+    </w:p>
+    <w:p>
+      <w:pPr>
+        <w:jc w:val="left"/>
+        <w:rPr>
+          <w:rFonts w:hint="cs"/>
+          <w:sz w:val="28"/>
+          <w:szCs w:val="28"/>
+          <w:rtl/>
+        </w:rPr>
+      </w:pPr>
+      <w:r>
+        <w:rPr>
+          <w:rFonts w:hint="cs"/>
+          <w:sz w:val="28"/>
+          <w:szCs w:val="28"/>
+          <w:rtl/>
+        </w:rPr>
+        <w:t xml:space="preserve">שיטת האימות ברשת </w:t>
+      </w:r>
+      <w:r>
+        <w:rPr>
+          <w:sz w:val="28"/>
+          <w:szCs w:val="28"/>
+        </w:rPr>
+        <w:t>enterprise</w:t>
+      </w:r>
+      <w:r>
+        <w:rPr>
+          <w:rFonts w:hint="cs"/>
+          <w:sz w:val="28"/>
+          <w:szCs w:val="28"/>
+          <w:rtl/>
+        </w:rPr>
+        <w:t xml:space="preserve"> היא זהה לרשת </w:t>
+      </w:r>
+      <w:r>
+        <w:rPr>
+          <w:sz w:val="28"/>
+          <w:szCs w:val="28"/>
+        </w:rPr>
+        <w:t xml:space="preserve">personal </w:t>
+      </w:r>
+      <w:r>
+        <w:rPr>
+          <w:rFonts w:hint="cs"/>
+          <w:sz w:val="28"/>
+          <w:szCs w:val="28"/>
+          <w:rtl/>
+        </w:rPr>
+        <w:t xml:space="preserve"> רק שהתקן משתנה ל</w:t>
+      </w:r>
+      <w:r>
+        <w:rPr>
+          <w:sz w:val="28"/>
+          <w:szCs w:val="28"/>
+        </w:rPr>
+        <w:t>ieee802.1X</w:t>
+      </w:r>
+      <w:r>
+        <w:rPr>
+          <w:rFonts w:hint="cs"/>
+          <w:sz w:val="28"/>
+          <w:szCs w:val="28"/>
+          <w:rtl/>
+        </w:rPr>
+        <w:t>.</w:t>
+      </w:r>
+    </w:p>
+    <w:p>
+      <w:pPr>
+        <w:jc w:val="left"/>
+        <w:rPr>
+          <w:rFonts w:hint="cs"/>
+          <w:sz w:val="28"/>
+          <w:szCs w:val="28"/>
+          <w:rtl/>
+        </w:rPr>
+      </w:pPr>
+      <w:r>
+        <w:rPr>
+          <w:rFonts w:hint="cs"/>
+          <w:sz w:val="28"/>
+          <w:szCs w:val="28"/>
+          <w:rtl/>
+        </w:rPr>
+        <w:t>ההבדלים בין התקנים</w:t>
+      </w:r>
+    </w:p>
+    <w:p>
+      <w:pPr>
+        <w:jc w:val="left"/>
+        <w:rPr>
+          <w:rFonts w:hint="cs"/>
+          <w:sz w:val="28"/>
+          <w:szCs w:val="28"/>
+          <w:rtl/>
+        </w:rPr>
+      </w:pPr>
+      <w:r>
+        <w:rPr>
+          <w:sz w:val="28"/>
+          <w:szCs w:val="28"/>
+        </w:rPr>
+        <w:t>Ieee802.1n</w:t>
+      </w:r>
+      <w:r>
+        <w:rPr>
+          <w:rFonts w:hint="cs"/>
+          <w:sz w:val="28"/>
+          <w:szCs w:val="28"/>
+          <w:rtl/>
+        </w:rPr>
+        <w:t xml:space="preserve"> </w:t>
+      </w:r>
+      <w:r>
+        <w:rPr>
+          <w:sz w:val="28"/>
+          <w:szCs w:val="28"/>
+          <w:rtl/>
+        </w:rPr>
+        <w:t>–</w:t>
+      </w:r>
+      <w:r>
+        <w:rPr>
+          <w:rFonts w:hint="cs"/>
+          <w:sz w:val="28"/>
+          <w:szCs w:val="28"/>
+          <w:rtl/>
+        </w:rPr>
+        <w:t xml:space="preserve"> מאפשר את תהליך ה</w:t>
+      </w:r>
+      <w:r>
+        <w:rPr>
+          <w:sz w:val="28"/>
+          <w:szCs w:val="28"/>
+        </w:rPr>
+        <w:t xml:space="preserve">4 way handshake </w:t>
+      </w:r>
+      <w:r>
+        <w:rPr>
+          <w:rFonts w:hint="cs"/>
+          <w:sz w:val="28"/>
+          <w:szCs w:val="28"/>
+          <w:rtl/>
+        </w:rPr>
+        <w:t xml:space="preserve"> בתוך הנתב.</w:t>
+      </w:r>
+    </w:p>
+    <w:p>
+      <w:pPr>
+        <w:jc w:val="left"/>
+        <w:rPr>
+          <w:rFonts w:hint="cs"/>
+          <w:sz w:val="28"/>
+          <w:szCs w:val="28"/>
+          <w:rtl/>
+        </w:rPr>
+      </w:pPr>
+      <w:r>
+        <w:rPr>
+          <w:sz w:val="28"/>
+          <w:szCs w:val="28"/>
+        </w:rPr>
+        <w:t>Ieee802.1x</w:t>
+      </w:r>
+      <w:r>
+        <w:rPr>
+          <w:rFonts w:hint="cs"/>
+          <w:sz w:val="28"/>
+          <w:szCs w:val="28"/>
+          <w:rtl/>
+        </w:rPr>
+        <w:t xml:space="preserve"> </w:t>
+      </w:r>
+      <w:r>
+        <w:rPr>
+          <w:sz w:val="28"/>
+          <w:szCs w:val="28"/>
+          <w:rtl/>
+        </w:rPr>
+        <w:t>–</w:t>
+      </w:r>
+      <w:r>
+        <w:rPr>
+          <w:rFonts w:hint="cs"/>
+          <w:sz w:val="28"/>
+          <w:szCs w:val="28"/>
+          <w:rtl/>
+        </w:rPr>
+        <w:t xml:space="preserve"> מאפשר את תהליך האימות בשרת חיצוני (</w:t>
+      </w:r>
+      <w:r>
+        <w:rPr>
+          <w:sz w:val="28"/>
+          <w:szCs w:val="28"/>
+        </w:rPr>
+        <w:t>AS</w:t>
+      </w:r>
+      <w:r>
+        <w:rPr>
+          <w:rFonts w:hint="cs"/>
+          <w:sz w:val="28"/>
+          <w:szCs w:val="28"/>
+          <w:rtl/>
+        </w:rPr>
+        <w:t>)</w:t>
+      </w:r>
+      <w:r>
+        <w:rPr>
+          <w:rFonts w:hint="cs"/>
+          <w:sz w:val="28"/>
+          <w:szCs w:val="28"/>
+          <w:rtl/>
+        </w:rPr>
+        <w:t>.</w:t>
+      </w:r>
+    </w:p>
+    <w:p>
+      <w:pPr>
+        <w:jc w:val="left"/>
+        <w:rPr>
+          <w:sz w:val="28"/>
+          <w:szCs w:val="28"/>
+          <w:rtl/>
+        </w:rPr>
+      </w:pPr>
+    </w:p>
+    <w:p>
+      <w:pPr>
+        <w:jc w:val="left"/>
+        <w:rPr>
+          <w:rFonts w:hint="cs"/>
+          <w:sz w:val="28"/>
+          <w:szCs w:val="28"/>
+          <w:rtl/>
+        </w:rPr>
+      </w:pPr>
+      <w:r>
+        <w:rPr>
+          <w:rFonts w:hint="cs"/>
+          <w:sz w:val="28"/>
+          <w:szCs w:val="28"/>
+          <w:rtl/>
+        </w:rPr>
+        <w:t xml:space="preserve">לאחר המחקר הממושך הבנו שכדאי לנו לעבוד על תקן </w:t>
+      </w:r>
+      <w:r>
+        <w:rPr>
+          <w:sz w:val="28"/>
+          <w:szCs w:val="28"/>
+        </w:rPr>
+        <w:t>ieee802.1x</w:t>
+      </w:r>
+      <w:r>
+        <w:rPr>
+          <w:rFonts w:hint="cs"/>
+          <w:sz w:val="28"/>
+          <w:szCs w:val="28"/>
+          <w:rtl/>
+        </w:rPr>
+        <w:t xml:space="preserve"> שתומך ברשת </w:t>
+      </w:r>
+      <w:r>
+        <w:rPr>
+          <w:sz w:val="28"/>
+          <w:szCs w:val="28"/>
+        </w:rPr>
+        <w:t>enterprise</w:t>
+      </w:r>
+      <w:r>
+        <w:rPr>
+          <w:rFonts w:hint="cs"/>
+          <w:sz w:val="28"/>
+          <w:szCs w:val="28"/>
+          <w:rtl/>
+        </w:rPr>
+        <w:t xml:space="preserve"> מהסיבה שאנו יכולים לבנות את שלב האימות ולשנות אותו ובכך להגביר את האבטחה על רשת ביתי.</w:t>
+      </w:r>
+    </w:p>
+    <w:p>
+      <w:pPr>
+        <w:jc w:val="left"/>
+        <w:rPr>
+          <w:sz w:val="28"/>
+          <w:szCs w:val="28"/>
+          <w:rtl/>
+        </w:rPr>
+      </w:pPr>
+    </w:p>
+    <w:p>
+      <w:pPr>
+        <w:jc w:val="left"/>
+        <w:rPr>
+          <w:sz w:val="28"/>
+          <w:szCs w:val="28"/>
+          <w:rtl/>
+        </w:rPr>
+      </w:pPr>
+      <w:r>
+        <w:rPr>
+          <w:rFonts w:hint="cs"/>
+          <w:sz w:val="28"/>
+          <w:szCs w:val="28"/>
+          <w:rtl/>
+        </w:rPr>
+        <w:t>-תהליך בניית ה</w:t>
+      </w:r>
+      <w:r>
+        <w:rPr>
+          <w:rFonts w:hint="cs"/>
+          <w:sz w:val="28"/>
+          <w:szCs w:val="28"/>
+        </w:rPr>
+        <w:t>AS</w:t>
+      </w:r>
+    </w:p>
+    <w:p>
+      <w:pPr>
+        <w:jc w:val="left"/>
+        <w:rPr>
+          <w:rFonts w:hint="cs"/>
+          <w:sz w:val="28"/>
+          <w:szCs w:val="28"/>
+          <w:rtl/>
+        </w:rPr>
+      </w:pPr>
+      <w:r>
+        <w:rPr>
+          <w:rFonts w:hint="cs"/>
+          <w:sz w:val="28"/>
+          <w:szCs w:val="28"/>
+          <w:rtl/>
+        </w:rPr>
+        <w:t>בשלב הראשון של בניית השרת ה</w:t>
+      </w:r>
+      <w:r>
+        <w:rPr>
+          <w:rFonts w:hint="cs"/>
+          <w:sz w:val="28"/>
+          <w:szCs w:val="28"/>
+        </w:rPr>
+        <w:t>AS</w:t>
+      </w:r>
+      <w:r>
+        <w:rPr>
+          <w:rFonts w:hint="cs"/>
+          <w:sz w:val="28"/>
+          <w:szCs w:val="28"/>
+          <w:rtl/>
+        </w:rPr>
+        <w:t xml:space="preserve"> היינו צריכים לפתוח </w:t>
+      </w:r>
+      <w:r>
+        <w:rPr>
+          <w:sz w:val="28"/>
+          <w:szCs w:val="28"/>
+        </w:rPr>
+        <w:t>socket</w:t>
+      </w:r>
+      <w:r>
+        <w:rPr>
+          <w:rFonts w:hint="cs"/>
+          <w:sz w:val="28"/>
+          <w:szCs w:val="28"/>
+          <w:rtl/>
+        </w:rPr>
+        <w:t xml:space="preserve"> ולהאזין לפרוטוקול </w:t>
+      </w:r>
+      <w:r>
+        <w:rPr>
+          <w:rFonts w:hint="cs"/>
+          <w:sz w:val="28"/>
+          <w:szCs w:val="28"/>
+        </w:rPr>
+        <w:t>UDP</w:t>
+      </w:r>
+      <w:r>
+        <w:rPr>
+          <w:rFonts w:hint="cs"/>
+          <w:sz w:val="28"/>
+          <w:szCs w:val="28"/>
+          <w:rtl/>
+        </w:rPr>
+        <w:t xml:space="preserve"> מהסיבה שנתב שעובד על תקן </w:t>
+      </w:r>
+      <w:r>
+        <w:rPr>
+          <w:rFonts w:hint="cs"/>
+          <w:sz w:val="28"/>
+          <w:szCs w:val="28"/>
+        </w:rPr>
+        <w:t>IEE802.1X</w:t>
+      </w:r>
+      <w:r>
+        <w:rPr>
+          <w:rFonts w:hint="cs"/>
+          <w:sz w:val="28"/>
+          <w:szCs w:val="28"/>
+          <w:rtl/>
+        </w:rPr>
+        <w:t xml:space="preserve"> עובד על פרוטוקול </w:t>
+      </w:r>
+      <w:r>
+        <w:rPr>
+          <w:rFonts w:hint="cs"/>
+          <w:sz w:val="28"/>
+          <w:szCs w:val="28"/>
+        </w:rPr>
+        <w:t>UDP</w:t>
+      </w:r>
+      <w:r>
+        <w:rPr>
+          <w:rFonts w:hint="cs"/>
+          <w:sz w:val="28"/>
+          <w:szCs w:val="28"/>
+          <w:rtl/>
+        </w:rPr>
+        <w:t>.</w:t>
+      </w:r>
+    </w:p>
+    <w:p>
+      <w:pPr>
+        <w:jc w:val="left"/>
+        <w:rPr>
+          <w:sz w:val="28"/>
+          <w:szCs w:val="28"/>
+          <w:rtl/>
+        </w:rPr>
+      </w:pPr>
+      <w:r>
+        <w:rPr>
+          <w:rFonts w:hint="cs"/>
+          <w:sz w:val="28"/>
+          <w:szCs w:val="28"/>
+          <w:rtl/>
+        </w:rPr>
+        <w:lastRenderedPageBreak/>
+        <w:t xml:space="preserve">בשלבי השני </w:t>
+      </w:r>
+      <w:r>
+        <w:rPr>
+          <w:sz w:val="28"/>
+          <w:szCs w:val="28"/>
+          <w:rtl/>
+        </w:rPr>
+        <w:t>–</w:t>
+      </w:r>
+      <w:r>
+        <w:rPr>
+          <w:rFonts w:hint="cs"/>
+          <w:sz w:val="28"/>
+          <w:szCs w:val="28"/>
+          <w:rtl/>
+        </w:rPr>
+        <w:t xml:space="preserve"> היינו צריכים לדעת איך לקבל בקשה ולכן השתמשו בפונקציית </w:t>
+      </w:r>
+      <w:r>
+        <w:rPr>
+          <w:sz w:val="28"/>
+          <w:szCs w:val="28"/>
+        </w:rPr>
+        <w:t>recvfrom</w:t>
+      </w:r>
+      <w:r>
+        <w:rPr>
+          <w:rFonts w:hint="cs"/>
+          <w:sz w:val="28"/>
+          <w:szCs w:val="28"/>
+          <w:rtl/>
+        </w:rPr>
+        <w:t xml:space="preserve"> הנמצאת בספריית </w:t>
+      </w:r>
+      <w:r>
+        <w:rPr>
+          <w:sz w:val="28"/>
+          <w:szCs w:val="28"/>
+        </w:rPr>
+        <w:t>sys/socket.h</w:t>
+      </w:r>
+      <w:r>
+        <w:rPr>
+          <w:rFonts w:hint="cs"/>
+          <w:sz w:val="28"/>
+          <w:szCs w:val="28"/>
+          <w:rtl/>
+        </w:rPr>
+        <w:t>.</w:t>
+      </w:r>
+    </w:p>
+    <w:p>
+      <w:pPr>
+        <w:jc w:val="left"/>
+        <w:rPr>
+          <w:sz w:val="28"/>
+          <w:szCs w:val="28"/>
+          <w:rtl/>
+        </w:rPr>
+      </w:pPr>
+      <w:r>
+        <w:rPr>
+          <w:rFonts w:hint="cs"/>
+          <w:sz w:val="28"/>
+          <w:szCs w:val="28"/>
+          <w:rtl/>
+        </w:rPr>
+        <w:t xml:space="preserve">בשלב השלישי </w:t>
+      </w:r>
+      <w:r>
+        <w:rPr>
+          <w:sz w:val="28"/>
+          <w:szCs w:val="28"/>
+          <w:rtl/>
+        </w:rPr>
+        <w:t>–</w:t>
+      </w:r>
+      <w:r>
+        <w:rPr>
+          <w:rFonts w:hint="cs"/>
+          <w:sz w:val="28"/>
+          <w:szCs w:val="28"/>
+          <w:rtl/>
+        </w:rPr>
+        <w:t xml:space="preserve"> היינו צריכים לדעת לנתח ולקרוא את הבקשה (בשביל למנוע הודעות </w:t>
+      </w:r>
+      <w:r>
+        <w:rPr>
+          <w:sz w:val="28"/>
+          <w:szCs w:val="28"/>
+        </w:rPr>
+        <w:t>injection</w:t>
+      </w:r>
+      <w:r>
+        <w:rPr>
+          <w:rFonts w:hint="cs"/>
+          <w:sz w:val="28"/>
+          <w:szCs w:val="28"/>
+          <w:rtl/>
+        </w:rPr>
+        <w:t xml:space="preserve">) ולכן בנינו שני פונקציות עיקריות, אחת שמדפיסה את הבקשה לתוך קובץ והשנייה בודקת שהמידע התקבל עומד בתקנים של </w:t>
+      </w:r>
+      <w:r>
+        <w:rPr>
+          <w:sz w:val="28"/>
+          <w:szCs w:val="28"/>
+        </w:rPr>
+        <w:t>rfc-2865</w:t>
+      </w:r>
+      <w:r>
+        <w:rPr>
+          <w:rFonts w:hint="cs"/>
+          <w:sz w:val="28"/>
+          <w:szCs w:val="28"/>
+          <w:rtl/>
+        </w:rPr>
+        <w:t>.</w:t>
+      </w:r>
+    </w:p>
+    <w:p>
+      <w:pPr>
+        <w:jc w:val="left"/>
+        <w:rPr>
+          <w:sz w:val="28"/>
+          <w:szCs w:val="28"/>
+          <w:rtl/>
+        </w:rPr>
+      </w:pPr>
+      <w:r>
+        <w:rPr>
+          <w:rFonts w:hint="cs"/>
+          <w:sz w:val="28"/>
+          <w:szCs w:val="28"/>
+          <w:rtl/>
+        </w:rPr>
+        <w:t xml:space="preserve">בשלב הרביעי היינו צריכים לזהות את סוג הבקשה </w:t>
+      </w:r>
+      <w:r>
+        <w:rPr>
+          <w:sz w:val="28"/>
+          <w:szCs w:val="28"/>
+          <w:rtl/>
+        </w:rPr>
+        <w:t>–</w:t>
+      </w:r>
+      <w:r>
+        <w:rPr>
+          <w:rFonts w:hint="cs"/>
+          <w:sz w:val="28"/>
+          <w:szCs w:val="28"/>
+          <w:rtl/>
+        </w:rPr>
+        <w:t xml:space="preserve"> אם הבקשה היא </w:t>
+      </w:r>
+      <w:r>
+        <w:rPr>
+          <w:sz w:val="28"/>
+          <w:szCs w:val="28"/>
+        </w:rPr>
+        <w:t>request</w:t>
+      </w:r>
+      <w:r>
+        <w:rPr>
+          <w:rFonts w:hint="cs"/>
+          <w:sz w:val="28"/>
+          <w:szCs w:val="28"/>
+          <w:rtl/>
+        </w:rPr>
+        <w:t xml:space="preserve"> היינו צריכים לבנות פקטת אימות מסוג </w:t>
+      </w:r>
+      <w:r>
+        <w:rPr>
+          <w:sz w:val="28"/>
+          <w:szCs w:val="28"/>
+        </w:rPr>
+        <w:t xml:space="preserve">challenge </w:t>
+      </w:r>
+      <w:r>
+        <w:rPr>
+          <w:rFonts w:hint="cs"/>
+          <w:sz w:val="28"/>
+          <w:szCs w:val="28"/>
+          <w:rtl/>
+        </w:rPr>
+        <w:t xml:space="preserve"> ואם פקטת אימות היא מסוג </w:t>
+      </w:r>
+      <w:r>
+        <w:rPr>
+          <w:sz w:val="28"/>
+          <w:szCs w:val="28"/>
+        </w:rPr>
+        <w:t>challenge</w:t>
+      </w:r>
+      <w:r>
+        <w:rPr>
+          <w:rFonts w:hint="cs"/>
+          <w:sz w:val="28"/>
+          <w:szCs w:val="28"/>
+          <w:rtl/>
+        </w:rPr>
+        <w:t xml:space="preserve"> היינו צריכים לבנות פקטת </w:t>
+      </w:r>
+      <w:r>
+        <w:rPr>
+          <w:sz w:val="28"/>
+          <w:szCs w:val="28"/>
+        </w:rPr>
+        <w:t>accept/reject</w:t>
+      </w:r>
+      <w:r>
+        <w:rPr>
+          <w:rFonts w:hint="cs"/>
+          <w:sz w:val="28"/>
+          <w:szCs w:val="28"/>
+          <w:rtl/>
+        </w:rPr>
+        <w:t>.</w:t>
+      </w:r>
+    </w:p>
+    <w:p>
+      <w:pPr>
+        <w:jc w:val="left"/>
+        <w:rPr>
+          <w:sz w:val="28"/>
+          <w:szCs w:val="28"/>
+          <w:rtl/>
+        </w:rPr>
+      </w:pPr>
+      <w:r>
+        <w:rPr>
+          <w:rFonts w:hint="cs"/>
+          <w:sz w:val="28"/>
+          <w:szCs w:val="28"/>
+          <w:rtl/>
+        </w:rPr>
+        <w:t xml:space="preserve">בשלב החמישי היינו צריכים להצפין את פקטת האימות שהתקבלה ולכן השתמשו בספריית </w:t>
+      </w:r>
+      <w:r>
+        <w:rPr>
+          <w:sz w:val="28"/>
+          <w:szCs w:val="28"/>
+        </w:rPr>
+        <w:t>libssl</w:t>
+      </w:r>
+      <w:r>
+        <w:rPr>
+          <w:rFonts w:hint="cs"/>
+          <w:sz w:val="28"/>
+          <w:szCs w:val="28"/>
+          <w:rtl/>
+        </w:rPr>
+        <w:t xml:space="preserve"> מתוך המערכת שיודעת להצפין בעזרת </w:t>
+      </w:r>
+      <w:r>
+        <w:rPr>
+          <w:sz w:val="28"/>
+          <w:szCs w:val="28"/>
+        </w:rPr>
+        <w:t>md5</w:t>
+      </w:r>
+      <w:r>
+        <w:rPr>
+          <w:rFonts w:hint="cs"/>
+          <w:sz w:val="28"/>
+          <w:szCs w:val="28"/>
+          <w:rtl/>
+        </w:rPr>
+        <w:t>/</w:t>
+      </w:r>
+      <w:r>
+        <w:rPr>
+          <w:sz w:val="28"/>
+          <w:szCs w:val="28"/>
+        </w:rPr>
+        <w:t>hmac</w:t>
+      </w:r>
+      <w:r>
+        <w:rPr>
+          <w:rFonts w:hint="cs"/>
+          <w:sz w:val="28"/>
+          <w:szCs w:val="28"/>
+          <w:rtl/>
+        </w:rPr>
+        <w:t>.</w:t>
+      </w:r>
+    </w:p>
+    <w:p>
+      <w:pPr>
+        <w:jc w:val="left"/>
+        <w:rPr>
+          <w:rFonts w:hint="cs"/>
+          <w:sz w:val="28"/>
+          <w:szCs w:val="28"/>
+          <w:rtl/>
+        </w:rPr>
+      </w:pPr>
+      <w:r>
+        <w:rPr>
+          <w:rFonts w:hint="cs"/>
+          <w:sz w:val="28"/>
+          <w:szCs w:val="28"/>
+          <w:rtl/>
+        </w:rPr>
+        <w:t>בשלב האחרון היינו צריכים לשלוח את פקטת האימות ל</w:t>
+      </w:r>
+      <w:r>
+        <w:rPr>
+          <w:sz w:val="28"/>
+          <w:szCs w:val="28"/>
+        </w:rPr>
+        <w:t>AP</w:t>
+      </w:r>
+      <w:r>
+        <w:rPr>
+          <w:rFonts w:hint="cs"/>
+          <w:sz w:val="28"/>
+          <w:szCs w:val="28"/>
+          <w:rtl/>
+        </w:rPr>
+        <w:t>.</w:t>
+      </w:r>
+    </w:p>
+    <w:p>
+      <w:pPr>
+        <w:jc w:val="left"/>
+        <w:rPr>
+          <w:rFonts w:hint="cs"/>
+          <w:sz w:val="28"/>
+          <w:szCs w:val="28"/>
+          <w:rtl/>
+        </w:rPr>
+      </w:pPr>
+    </w:p>
+    <w:p>
+      <w:pPr>
+        <w:jc w:val="left"/>
+        <w:rPr>
+          <w:sz w:val="28"/>
+          <w:szCs w:val="28"/>
+          <w:rtl/>
+        </w:rPr>
+      </w:pPr>
+    </w:p>
+    <w:p>
+      <w:pPr>
+        <w:jc w:val="left"/>
+        <w:rPr>
+          <w:sz w:val="28"/>
+          <w:szCs w:val="28"/>
+          <w:rtl/>
+        </w:rPr>
+      </w:pPr>
+    </w:p>
+    <w:p>
+      <w:pPr>
+        <w:jc w:val="left"/>
+        <w:rPr>
+          <w:rFonts w:hint="cs"/>
+          <w:sz w:val="28"/>
+          <w:szCs w:val="28"/>
+          <w:rtl/>
+        </w:rPr>
+      </w:pPr>
+      <w:r>
+        <w:rPr>
+          <w:rFonts w:hint="cs"/>
+          <w:sz w:val="28"/>
+          <w:szCs w:val="28"/>
+          <w:rtl/>
+        </w:rPr>
+        <w:t xml:space="preserve">בחלק השני </w:t>
+      </w:r>
+      <w:r>
+        <w:rPr>
+          <w:sz w:val="28"/>
+          <w:szCs w:val="28"/>
+          <w:rtl/>
+        </w:rPr>
+        <w:t>–</w:t>
+      </w:r>
+      <w:r>
+        <w:rPr>
+          <w:rFonts w:hint="cs"/>
+          <w:sz w:val="28"/>
+          <w:szCs w:val="28"/>
+          <w:rtl/>
+        </w:rPr>
+        <w:t xml:space="preserve"> בנינו אפליקציה שיודעת לקרוא את נתוני הנתב ולקנפג אותו מרחוק.</w:t>
+      </w:r>
+      <w:r>
+        <w:rPr>
+          <w:rFonts w:hint="cs"/>
+          <w:sz w:val="28"/>
+          <w:szCs w:val="28"/>
+          <w:rtl/>
+        </w:rPr>
+        <w:t xml:space="preserve"> (פותחת שני </w:t>
+      </w:r>
+      <w:r>
+        <w:rPr>
+          <w:sz w:val="28"/>
+          <w:szCs w:val="28"/>
+        </w:rPr>
+        <w:t>sockets</w:t>
+      </w:r>
+      <w:r>
+        <w:rPr>
+          <w:rFonts w:hint="cs"/>
+          <w:sz w:val="28"/>
+          <w:szCs w:val="28"/>
+          <w:rtl/>
+        </w:rPr>
+        <w:t xml:space="preserve"> </w:t>
+      </w:r>
+      <w:r>
+        <w:rPr>
+          <w:rFonts w:hint="cs"/>
+          <w:sz w:val="28"/>
+          <w:szCs w:val="28"/>
+        </w:rPr>
+        <w:t>TCP</w:t>
+      </w:r>
+      <w:r>
+        <w:rPr>
+          <w:rFonts w:hint="cs"/>
+          <w:sz w:val="28"/>
+          <w:szCs w:val="28"/>
+          <w:rtl/>
+        </w:rPr>
+        <w:t>/</w:t>
+      </w:r>
+      <w:r>
+        <w:rPr>
+          <w:rFonts w:hint="cs"/>
+          <w:sz w:val="28"/>
+          <w:szCs w:val="28"/>
+        </w:rPr>
+        <w:t>UDP</w:t>
+      </w:r>
+      <w:r>
+        <w:rPr>
+          <w:rFonts w:hint="cs"/>
+          <w:sz w:val="28"/>
+          <w:szCs w:val="28"/>
+          <w:rtl/>
+        </w:rPr>
+        <w:t xml:space="preserve">, </w:t>
+      </w:r>
+      <w:r>
+        <w:rPr>
+          <w:rFonts w:hint="cs"/>
+          <w:sz w:val="28"/>
+          <w:szCs w:val="28"/>
+        </w:rPr>
+        <w:t>TCP</w:t>
+      </w:r>
+      <w:r>
+        <w:rPr>
+          <w:rFonts w:hint="cs"/>
+          <w:sz w:val="28"/>
+          <w:szCs w:val="28"/>
+          <w:rtl/>
+        </w:rPr>
+        <w:t xml:space="preserve"> לחיבור דרך </w:t>
+      </w:r>
+      <w:r>
+        <w:rPr>
+          <w:sz w:val="28"/>
+          <w:szCs w:val="28"/>
+        </w:rPr>
+        <w:t>telnet</w:t>
+      </w:r>
+      <w:r>
+        <w:rPr>
+          <w:rFonts w:hint="cs"/>
+          <w:sz w:val="28"/>
+          <w:szCs w:val="28"/>
+          <w:rtl/>
+        </w:rPr>
+        <w:t xml:space="preserve"> ו</w:t>
+      </w:r>
+      <w:r>
+        <w:rPr>
+          <w:rFonts w:hint="cs"/>
+          <w:sz w:val="28"/>
+          <w:szCs w:val="28"/>
+        </w:rPr>
+        <w:t>UDP</w:t>
+      </w:r>
+      <w:r>
+        <w:rPr>
+          <w:rFonts w:hint="cs"/>
+          <w:sz w:val="28"/>
+          <w:szCs w:val="28"/>
+          <w:rtl/>
+        </w:rPr>
+        <w:t xml:space="preserve"> בשביל להסתנכרן עם ה</w:t>
+      </w:r>
+      <w:r>
+        <w:rPr>
+          <w:rFonts w:hint="cs"/>
+          <w:sz w:val="28"/>
+          <w:szCs w:val="28"/>
+        </w:rPr>
+        <w:t>AS</w:t>
+      </w:r>
+      <w:r>
+        <w:rPr>
+          <w:rFonts w:hint="cs"/>
+          <w:sz w:val="28"/>
+          <w:szCs w:val="28"/>
+          <w:rtl/>
+        </w:rPr>
+        <w:t>)</w:t>
+      </w:r>
+    </w:p>
+    <w:p>
+      <w:pPr>
+        <w:jc w:val="left"/>
+        <w:rPr>
+          <w:sz w:val="28"/>
+          <w:szCs w:val="28"/>
+          <w:rtl/>
+        </w:rPr>
+      </w:pPr>
+    </w:p>
+    <w:p>
+      <w:pPr>
+        <w:jc w:val="left"/>
+        <w:rPr>
+          <w:sz w:val="28"/>
+          <w:szCs w:val="28"/>
+          <w:rtl/>
+        </w:rPr>
+      </w:pPr>
+    </w:p>
+    <w:p>
+      <w:pPr>
+        <w:jc w:val="left"/>
+        <w:rPr>
+          <w:sz w:val="28"/>
+          <w:szCs w:val="28"/>
+          <w:rtl/>
+        </w:rPr>
+      </w:pPr>
+    </w:p>
+    <w:p>
+      <w:pPr>
+        <w:jc w:val="left"/>
+        <w:rPr>
+          <w:sz w:val="28"/>
+          <w:szCs w:val="28"/>
+          <w:rtl/>
+        </w:rPr>
+      </w:pPr>
+    </w:p>
+    <w:p>
+      <w:pPr>
+        <w:jc w:val="left"/>
+        <w:rPr>
+          <w:sz w:val="28"/>
+          <w:szCs w:val="28"/>
+          <w:rtl/>
+        </w:rPr>
+      </w:pPr>
+    </w:p>
+    <w:p>
+      <w:pPr>
+        <w:jc w:val="left"/>
+        <w:rPr>
+          <w:rFonts w:hint="cs"/>
+          <w:sz w:val="28"/>
+          <w:szCs w:val="28"/>
+          <w:rtl/>
+        </w:rPr>
+      </w:pPr>
+      <w:r>
+        <w:rPr>
+          <w:rFonts w:hint="cs"/>
+          <w:sz w:val="28"/>
+          <w:szCs w:val="28"/>
+          <w:rtl/>
+        </w:rPr>
+        <w:t>ארכיטקטורה</w:t>
+      </w:r>
+    </w:p>
+    <w:p>
+      <w:pPr>
+        <w:jc w:val="left"/>
+        <w:rPr>
+          <w:rFonts w:hint="cs"/>
+          <w:sz w:val="28"/>
+          <w:szCs w:val="28"/>
+          <w:rtl/>
+        </w:rPr>
+      </w:pPr>
+      <w:r>
+        <w:rPr>
+          <w:noProof/>
+          <w:sz w:val="28"/>
+          <w:szCs w:val="28"/>
+        </w:rPr>
+        <w:lastRenderedPageBreak/>
+        <w:drawing>
+          <wp:inline distT="0" distB="0" distL="0" distR="0" wp14:anchorId="3B2CEDCE" wp14:editId="45ABC529">
+            <wp:extent cx="5396865" cy="4128770"/>
+            <wp:effectExtent l="0" t="0" r="0" b="5080"/>
+            <wp:docPr id="9" name="תמונה 9" descr="C:\Users\Yoad\Downloads\Yoad (1).jpg"/>
+            <wp:cNvGraphicFramePr>
+              <a:graphicFrameLocks xmlns:a="http://schemas.openxmlformats.org/drawingml/2006/main" noChangeAspect="1"/>
+            </wp:cNvGraphicFramePr>
+            <a:graphic xmlns:a="http://schemas.openxmlformats.org/drawingml/2006/main">
+              <a:graphicData uri="http://schemas.openxmlformats.org/drawingml/2006/picture">
+                <pic:pic xmlns:pic="http://schemas.openxmlformats.org/drawingml/2006/picture">
+                  <pic:nvPicPr>
+                    <pic:cNvPr id="0" name="Picture 6" descr="C:\Users\Yoad\Downloads\Yoad (1).jpg"/>
+                    <pic:cNvPicPr>
+                      <a:picLocks noChangeAspect="1" noChangeArrowheads="1"/>
+                    </pic:cNvPicPr>
+                  </pic:nvPicPr>
+                  <pic:blipFill>
+                    <a:blip r:embed="rId13">
+                      <a:extLst>
+                        <a:ext uri="{28A0092B-C50C-407E-A947-70E740481C1C}">
+                          <a14:useLocalDpi xmlns:a14="http://schemas.microsoft.com/office/drawing/2010/main" val="0"/>
+                        </a:ext>
+                      </a:extLst>
+                    </a:blip>
+                    <a:srcRect/>
+                    <a:stretch>
+                      <a:fillRect/>
+                    </a:stretch>
+                  </pic:blipFill>
+                  <pic:spPr bwMode="auto">
+                    <a:xfrm>
+                      <a:off x="0" y="0"/>
+                      <a:ext cx="5396865" cy="4128770"/>
+                    </a:xfrm>
+                    <a:prstGeom prst="rect">
+                      <a:avLst/>
+                    </a:prstGeom>
+                    <a:noFill/>
+                    <a:ln>
+                      <a:noFill/>
+                    </a:ln>
+                  </pic:spPr>
+                </pic:pic>
+              </a:graphicData>
+            </a:graphic>
+          </wp:inline>
+        </w:drawing>
+      </w:r>
+    </w:p>
+    <w:p>
+      <w:pPr>
+        <w:jc w:val="left"/>
+        <w:rPr>
+          <w:sz w:val="28"/>
+          <w:szCs w:val="28"/>
+          <w:rtl/>
+        </w:rPr>
+      </w:pPr>
+    </w:p>
+    <w:p>
+      <w:pPr>
+        <w:jc w:val="left"/>
+        <w:rPr>
+          <w:sz w:val="28"/>
+          <w:szCs w:val="28"/>
+          <w:rtl/>
+        </w:rPr>
+      </w:pPr>
+    </w:p>
+    <w:p>
+      <w:pPr>
+        <w:jc w:val="left"/>
+        <w:rPr>
+          <w:sz w:val="28"/>
+          <w:szCs w:val="28"/>
+          <w:rtl/>
+        </w:rPr>
+      </w:pPr>
+      <w:r>
+        <w:rPr>
+          <w:rFonts w:hint="cs"/>
+          <w:noProof/>
+          <w:sz w:val="28"/>
+          <w:szCs w:val="28"/>
+        </w:rPr>
+        <w:lastRenderedPageBreak/>
+        <w:drawing>
+          <wp:inline distT="0" distB="0" distL="0" distR="0" wp14:anchorId="683B7F41" wp14:editId="4D8DCF35">
+            <wp:extent cx="5400040" cy="5641975"/>
+            <wp:effectExtent l="0" t="0" r="0" b="0"/>
+            <wp:docPr id="10" name="תמונה 10" descr="C:\Users\Yoad\Downloads\user_auth.jpg"/>
+            <wp:cNvGraphicFramePr>
+              <a:graphicFrameLocks xmlns:a="http://schemas.openxmlformats.org/drawingml/2006/main" noChangeAspect="1"/>
+            </wp:cNvGraphicFramePr>
+            <a:graphic xmlns:a="http://schemas.openxmlformats.org/drawingml/2006/main">
+              <a:graphicData uri="http://schemas.openxmlformats.org/drawingml/2006/picture">
+                <pic:pic xmlns:pic="http://schemas.openxmlformats.org/drawingml/2006/picture">
+                  <pic:nvPicPr>
+                    <pic:cNvPr id="0" name="Picture 7" descr="C:\Users\Yoad\Downloads\user_auth.jpg"/>
+                    <pic:cNvPicPr>
+                      <a:picLocks noChangeAspect="1" noChangeArrowheads="1"/>
+                    </pic:cNvPicPr>
+                  </pic:nvPicPr>
+                  <pic:blipFill>
+                    <a:blip r:embed="rId14">
+                      <a:extLst>
+                        <a:ext uri="{28A0092B-C50C-407E-A947-70E740481C1C}">
+                          <a14:useLocalDpi xmlns:a14="http://schemas.microsoft.com/office/drawing/2010/main" val="0"/>
+                        </a:ext>
+                      </a:extLst>
+                    </a:blip>
+                    <a:srcRect/>
+                    <a:stretch>
+                      <a:fillRect/>
+                    </a:stretch>
+                  </pic:blipFill>
+                  <pic:spPr bwMode="auto">
+                    <a:xfrm>
+                      <a:off x="0" y="0"/>
+                      <a:ext cx="5400040" cy="5641975"/>
+                    </a:xfrm>
+                    <a:prstGeom prst="rect">
+                      <a:avLst/>
+                    </a:prstGeom>
+                    <a:noFill/>
+                    <a:ln>
+                      <a:noFill/>
+                    </a:ln>
+                  </pic:spPr>
+                </pic:pic>
+              </a:graphicData>
+            </a:graphic>
+          </wp:inline>
+        </w:drawing>
       </w:r>
       <w:bookmarkStart w:id="0" w:name="_GoBack"/>
       <w:bookmarkEnd w:id="0"/>
@@ -4037,62 +7130,6 @@
           <w:rtl/>
         </w:rPr>
         <w:br w:type="page"/>
-      </w:r>
-    </w:p>
-    <w:p>
-      <w:pPr>
-        <w:rPr>
-          <w:b/>
-          <w:bCs/>
-          <w:sz w:val="32"/>
-          <w:szCs w:val="32"/>
-          <w:rtl/>
-        </w:rPr>
-      </w:pPr>
-      <w:r>
-        <w:rPr>
-          <w:rFonts w:hint="cs"/>
-          <w:b/>
-          <w:bCs/>
-          <w:sz w:val="32"/>
-          <w:szCs w:val="32"/>
-          <w:rtl/>
-        </w:rPr>
-        <w:lastRenderedPageBreak/>
-        <w:t>המחקר</w:t>
-      </w:r>
-    </w:p>
-    <w:p>
-      <w:pPr>
-        <w:rPr>
-          <w:b/>
-          <w:bCs/>
-          <w:sz w:val="32"/>
-          <w:szCs w:val="32"/>
-          <w:rtl/>
-        </w:rPr>
-      </w:pPr>
-    </w:p>
-    <w:p>
-      <w:pPr>
-        <w:rPr>
-          <w:b/>
-          <w:bCs/>
-          <w:sz w:val="32"/>
-          <w:szCs w:val="32"/>
-          <w:rtl/>
-        </w:rPr>
-      </w:pPr>
-      <w:r>
-        <w:rPr>
-          <w:rFonts w:hint="cs"/>
-          <w:b/>
-          <w:bCs/>
-          <w:sz w:val="32"/>
-          <w:szCs w:val="32"/>
-          <w:rtl/>
-        </w:rPr>
-        <w:t>הפתרון המוצע</w:t>
       </w:r>
     </w:p>
     <w:p>
@@ -5071,8 +8108,8 @@
       </w:r>
     </w:p>
     <w:sectPr>
-      <w:headerReference w:type="default" r:id="rId10"/>
-      <w:footerReference w:type="default" r:id="rId11"/>
+      <w:headerReference w:type="default" r:id="rId15"/>
+      <w:footerReference w:type="default" r:id="rId16"/>
       <w:pgSz w:w="11906" w:h="16838"/>
       <w:pgMar w:top="2658" w:right="1700" w:bottom="1797" w:left="1701" w:header="426" w:footer="708" w:gutter="0"/>
       <w:cols w:space="708"/>
@@ -5085,7 +8122,7 @@
 </file>
 
 <file path=word/endnotes.xml><?xml version="1.0" encoding="utf-8"?>
-<w:endnotes xmlns:wpc="http://schemas.microsoft.com/office/word/2010/wordprocessingCanvas" xmlns:cx="http://schemas.microsoft.com/office/drawing/2014/chartex" xmlns:cx1="http://schemas.microsoft.com/office/drawing/2015/9/8/chartex" xmlns:mc="http://schemas.openxmlformats.org/markup-compatibility/2006" xmlns:o="urn:schemas-microsoft-com:office:office" xmlns:r="http://schemas.openxmlformats.org/officeDocument/2006/relationships" xmlns:m="http://schemas.openxmlformats.org/officeDocument/2006/math" xmlns:v="urn:schemas-microsoft-com:vml" xmlns:wp14="http://schemas.microsoft.com/office/word/2010/wordprocessingDrawing" xmlns:wp="http://schemas.openxmlformats.org/drawingml/2006/wordprocessingDrawing" xmlns:w10="urn:schemas-microsoft-com:office:word" xmlns:w="http://schemas.openxmlformats.org/wordprocessingml/2006/main" xmlns:w14="http://schemas.microsoft.com/office/word/2010/wordml" xmlns:w15="http://schemas.microsoft.com/office/word/2012/wordml" xmlns:w16se="http://schemas.microsoft.com/office/word/2015/wordml/symex" xmlns:wpg="http://schemas.microsoft.com/office/word/2010/wordprocessingGroup" xmlns:wpi="http://schemas.microsoft.com/office/word/2010/wordprocessingInk" xmlns:wne="http://schemas.microsoft.com/office/word/2006/wordml" xmlns:wps="http://schemas.microsoft.com/office/word/2010/wordprocessingShape" mc:Ignorable="w14 w15 w16se wp14">
+<w:endnotes xmlns:wpc="http://schemas.microsoft.com/office/word/2010/wordprocessingCanvas" xmlns:cx="http://schemas.microsoft.com/office/drawing/2014/chartex" xmlns:cx1="http://schemas.microsoft.com/office/drawing/2015/9/8/chartex" xmlns:cx2="http://schemas.microsoft.com/office/drawing/2015/10/21/chartex" xmlns:cx3="http://schemas.microsoft.com/office/drawing/2016/5/9/chartex" xmlns:cx4="http://schemas.microsoft.com/office/drawing/2016/5/10/chartex" xmlns:cx5="http://schemas.microsoft.com/office/drawing/2016/5/11/chartex" xmlns:mc="http://schemas.openxmlformats.org/markup-compatibility/2006" xmlns:o="urn:schemas-microsoft-com:office:office" xmlns:r="http://schemas.openxmlformats.org/officeDocument/2006/relationships" xmlns:m="http://schemas.openxmlformats.org/officeDocument/2006/math" xmlns:v="urn:schemas-microsoft-com:vml" xmlns:wp14="http://schemas.microsoft.com/office/word/2010/wordprocessingDrawing" xmlns:wp="http://schemas.openxmlformats.org/drawingml/2006/wordprocessingDrawing" xmlns:w10="urn:schemas-microsoft-com:office:word" xmlns:w="http://schemas.openxmlformats.org/wordprocessingml/2006/main" xmlns:w14="http://schemas.microsoft.com/office/word/2010/wordml" xmlns:w15="http://schemas.microsoft.com/office/word/2012/wordml" xmlns:w16se="http://schemas.microsoft.com/office/word/2015/wordml/symex" xmlns:wpg="http://schemas.microsoft.com/office/word/2010/wordprocessingGroup" xmlns:wpi="http://schemas.microsoft.com/office/word/2010/wordprocessingInk" xmlns:wne="http://schemas.microsoft.com/office/word/2006/wordml" xmlns:wps="http://schemas.microsoft.com/office/word/2010/wordprocessingShape" mc:Ignorable="w14 w15 w16se wp14">
   <w:endnote w:type="separator" w:id="-1">
     <w:p>
       <w:r>
@@ -5104,7 +8141,7 @@
 </file>
 
 <file path=word/footer1.xml><?xml version="1.0" encoding="utf-8"?>
-<w:ftr xmlns:wpc="http://schemas.microsoft.com/office/word/2010/wordprocessingCanvas" xmlns:cx="http://schemas.microsoft.com/office/drawing/2014/chartex" xmlns:cx1="http://schemas.microsoft.com/office/drawing/2015/9/8/chartex" xmlns:mc="http://schemas.openxmlformats.org/markup-compatibility/2006" xmlns:o="urn:schemas-microsoft-com:office:office" xmlns:r="http://schemas.openxmlformats.org/officeDocument/2006/relationships" xmlns:m="http://schemas.openxmlformats.org/officeDocument/2006/math" xmlns:v="urn:schemas-microsoft-com:vml" xmlns:wp14="http://schemas.microsoft.com/office/word/2010/wordprocessingDrawing" xmlns:wp="http://schemas.openxmlformats.org/drawingml/2006/wordprocessingDrawing" xmlns:w10="urn:schemas-microsoft-com:office:word" xmlns:w="http://schemas.openxmlformats.org/wordprocessingml/2006/main" xmlns:w14="http://schemas.microsoft.com/office/word/2010/wordml" xmlns:w15="http://schemas.microsoft.com/office/word/2012/wordml" xmlns:w16se="http://schemas.microsoft.com/office/word/2015/wordml/symex" xmlns:wpg="http://schemas.microsoft.com/office/word/2010/wordprocessingGroup" xmlns:wpi="http://schemas.microsoft.com/office/word/2010/wordprocessingInk" xmlns:wne="http://schemas.microsoft.com/office/word/2006/wordml" xmlns:wps="http://schemas.microsoft.com/office/word/2010/wordprocessingShape" mc:Ignorable="w14 w15 w16se wp14">
+<w:ftr xmlns:wpc="http://schemas.microsoft.com/office/word/2010/wordprocessingCanvas" xmlns:cx="http://schemas.microsoft.com/office/drawing/2014/chartex" xmlns:cx1="http://schemas.microsoft.com/office/drawing/2015/9/8/chartex" xmlns:cx2="http://schemas.microsoft.com/office/drawing/2015/10/21/chartex" xmlns:cx3="http://schemas.microsoft.com/office/drawing/2016/5/9/chartex" xmlns:cx4="http://schemas.microsoft.com/office/drawing/2016/5/10/chartex" xmlns:cx5="http://schemas.microsoft.com/office/drawing/2016/5/11/chartex" xmlns:mc="http://schemas.openxmlformats.org/markup-compatibility/2006" xmlns:o="urn:schemas-microsoft-com:office:office" xmlns:r="http://schemas.openxmlformats.org/officeDocument/2006/relationships" xmlns:m="http://schemas.openxmlformats.org/officeDocument/2006/math" xmlns:v="urn:schemas-microsoft-com:vml" xmlns:wp14="http://schemas.microsoft.com/office/word/2010/wordprocessingDrawing" xmlns:wp="http://schemas.openxmlformats.org/drawingml/2006/wordprocessingDrawing" xmlns:w10="urn:schemas-microsoft-com:office:word" xmlns:w="http://schemas.openxmlformats.org/wordprocessingml/2006/main" xmlns:w14="http://schemas.microsoft.com/office/word/2010/wordml" xmlns:w15="http://schemas.microsoft.com/office/word/2012/wordml" xmlns:w16se="http://schemas.microsoft.com/office/word/2015/wordml/symex" xmlns:wpg="http://schemas.microsoft.com/office/word/2010/wordprocessingGroup" xmlns:wpi="http://schemas.microsoft.com/office/word/2010/wordprocessingInk" xmlns:wne="http://schemas.microsoft.com/office/word/2006/wordml" xmlns:wps="http://schemas.microsoft.com/office/word/2010/wordprocessingShape" mc:Ignorable="w14 w15 w16se wp14">
   <w:p>
     <w:pPr>
       <w:bidi w:val="0"/>
@@ -5187,7 +8224,7 @@
 </file>
 
 <file path=word/footnotes.xml><?xml version="1.0" encoding="utf-8"?>
-<w:footnotes xmlns:wpc="http://schemas.microsoft.com/office/word/2010/wordprocessingCanvas" xmlns:cx="http://schemas.microsoft.com/office/drawing/2014/chartex" xmlns:cx1="http://schemas.microsoft.com/office/drawing/2015/9/8/chartex" xmlns:mc="http://schemas.openxmlformats.org/markup-compatibility/2006" xmlns:o="urn:schemas-microsoft-com:office:office" xmlns:r="http://schemas.openxmlformats.org/officeDocument/2006/relationships" xmlns:m="http://schemas.openxmlformats.org/officeDocument/2006/math" xmlns:v="urn:schemas-microsoft-com:vml" xmlns:wp14="http://schemas.microsoft.com/office/word/2010/wordprocessingDrawing" xmlns:wp="http://schemas.openxmlformats.org/drawingml/2006/wordprocessingDrawing" xmlns:w10="urn:schemas-microsoft-com:office:word" xmlns:w="http://schemas.openxmlformats.org/wordprocessingml/2006/main" xmlns:w14="http://schemas.microsoft.com/office/word/2010/wordml" xmlns:w15="http://schemas.microsoft.com/office/word/2012/wordml" xmlns:w16se="http://schemas.microsoft.com/office/word/2015/wordml/symex" xmlns:wpg="http://schemas.microsoft.com/office/word/2010/wordprocessingGroup" xmlns:wpi="http://schemas.microsoft.com/office/word/2010/wordprocessingInk" xmlns:wne="http://schemas.microsoft.com/office/word/2006/wordml" xmlns:wps="http://schemas.microsoft.com/office/word/2010/wordprocessingShape" mc:Ignorable="w14 w15 w16se wp14">
+<w:footnotes xmlns:wpc="http://schemas.microsoft.com/office/word/2010/wordprocessingCanvas" xmlns:cx="http://schemas.microsoft.com/office/drawing/2014/chartex" xmlns:cx1="http://schemas.microsoft.com/office/drawing/2015/9/8/chartex" xmlns:cx2="http://schemas.microsoft.com/office/drawing/2015/10/21/chartex" xmlns:cx3="http://schemas.microsoft.com/office/drawing/2016/5/9/chartex" xmlns:cx4="http://schemas.microsoft.com/office/drawing/2016/5/10/chartex" xmlns:cx5="http://schemas.microsoft.com/office/drawing/2016/5/11/chartex" xmlns:mc="http://schemas.openxmlformats.org/markup-compatibility/2006" xmlns:o="urn:schemas-microsoft-com:office:office" xmlns:r="http://schemas.openxmlformats.org/officeDocument/2006/relationships" xmlns:m="http://schemas.openxmlformats.org/officeDocument/2006/math" xmlns:v="urn:schemas-microsoft-com:vml" xmlns:wp14="http://schemas.microsoft.com/office/word/2010/wordprocessingDrawing" xmlns:wp="http://schemas.openxmlformats.org/drawingml/2006/wordprocessingDrawing" xmlns:w10="urn:schemas-microsoft-com:office:word" xmlns:w="http://schemas.openxmlformats.org/wordprocessingml/2006/main" xmlns:w14="http://schemas.microsoft.com/office/word/2010/wordml" xmlns:w15="http://schemas.microsoft.com/office/word/2012/wordml" xmlns:w16se="http://schemas.microsoft.com/office/word/2015/wordml/symex" xmlns:wpg="http://schemas.microsoft.com/office/word/2010/wordprocessingGroup" xmlns:wpi="http://schemas.microsoft.com/office/word/2010/wordprocessingInk" xmlns:wne="http://schemas.microsoft.com/office/word/2006/wordml" xmlns:wps="http://schemas.microsoft.com/office/word/2010/wordprocessingShape" mc:Ignorable="w14 w15 w16se wp14">
   <w:footnote w:type="separator" w:id="-1">
     <w:p>
       <w:r>
@@ -5206,7 +8243,7 @@
 </file>
 
 <file path=word/header1.xml><?xml version="1.0" encoding="utf-8"?>
-<w:hdr xmlns:wpc="http://schemas.microsoft.com/office/word/2010/wordprocessingCanvas" xmlns:cx="http://schemas.microsoft.com/office/drawing/2014/chartex" xmlns:cx1="http://schemas.microsoft.com/office/drawing/2015/9/8/chartex" xmlns:mc="http://schemas.openxmlformats.org/markup-compatibility/2006" xmlns:o="urn:schemas-microsoft-com:office:office" xmlns:r="http://schemas.openxmlformats.org/officeDocument/2006/relationships" xmlns:m="http://schemas.openxmlformats.org/officeDocument/2006/math" xmlns:v="urn:schemas-microsoft-com:vml" xmlns:wp14="http://schemas.microsoft.com/office/word/2010/wordprocessingDrawing" xmlns:wp="http://schemas.openxmlformats.org/drawingml/2006/wordprocessingDrawing" xmlns:w10="urn:schemas-microsoft-com:office:word" xmlns:w="http://schemas.openxmlformats.org/wordprocessingml/2006/main" xmlns:w14="http://schemas.microsoft.com/office/word/2010/wordml" xmlns:w15="http://schemas.microsoft.com/office/word/2012/wordml" xmlns:w16se="http://schemas.microsoft.com/office/word/2015/wordml/symex" xmlns:wpg="http://schemas.microsoft.com/office/word/2010/wordprocessingGroup" xmlns:wpi="http://schemas.microsoft.com/office/word/2010/wordprocessingInk" xmlns:wne="http://schemas.microsoft.com/office/word/2006/wordml" xmlns:wps="http://schemas.microsoft.com/office/word/2010/wordprocessingShape" mc:Ignorable="w14 w15 w16se wp14">
+<w:hdr xmlns:wpc="http://schemas.microsoft.com/office/word/2010/wordprocessingCanvas" xmlns:cx="http://schemas.microsoft.com/office/drawing/2014/chartex" xmlns:cx1="http://schemas.microsoft.com/office/drawing/2015/9/8/chartex" xmlns:cx2="http://schemas.microsoft.com/office/drawing/2015/10/21/chartex" xmlns:cx3="http://schemas.microsoft.com/office/drawing/2016/5/9/chartex" xmlns:cx4="http://schemas.microsoft.com/office/drawing/2016/5/10/chartex" xmlns:cx5="http://schemas.microsoft.com/office/drawing/2016/5/11/chartex" xmlns:mc="http://schemas.openxmlformats.org/markup-compatibility/2006" xmlns:o="urn:schemas-microsoft-com:office:office" xmlns:r="http://schemas.openxmlformats.org/officeDocument/2006/relationships" xmlns:m="http://schemas.openxmlformats.org/officeDocument/2006/math" xmlns:v="urn:schemas-microsoft-com:vml" xmlns:wp14="http://schemas.microsoft.com/office/word/2010/wordprocessingDrawing" xmlns:wp="http://schemas.openxmlformats.org/drawingml/2006/wordprocessingDrawing" xmlns:w10="urn:schemas-microsoft-com:office:word" xmlns:w="http://schemas.openxmlformats.org/wordprocessingml/2006/main" xmlns:w14="http://schemas.microsoft.com/office/word/2010/wordml" xmlns:w15="http://schemas.microsoft.com/office/word/2012/wordml" xmlns:w16se="http://schemas.microsoft.com/office/word/2015/wordml/symex" xmlns:wpg="http://schemas.microsoft.com/office/word/2010/wordprocessingGroup" xmlns:wpi="http://schemas.microsoft.com/office/word/2010/wordprocessingInk" xmlns:wne="http://schemas.microsoft.com/office/word/2006/wordml" xmlns:wps="http://schemas.microsoft.com/office/word/2010/wordprocessingShape" mc:Ignorable="w14 w15 w16se wp14">
   <w:p>
     <w:pPr>
       <w:pStyle w:val="a3"/>
@@ -5296,7 +8333,7 @@
 </file>
 
 <file path=word/numbering.xml><?xml version="1.0" encoding="utf-8"?>
-<w:numbering xmlns:wpc="http://schemas.microsoft.com/office/word/2010/wordprocessingCanvas" xmlns:cx="http://schemas.microsoft.com/office/drawing/2014/chartex" xmlns:cx1="http://schemas.microsoft.com/office/drawing/2015/9/8/chartex" xmlns:mc="http://schemas.openxmlformats.org/markup-compatibility/2006" xmlns:o="urn:schemas-microsoft-com:office:office" xmlns:r="http://schemas.openxmlformats.org/officeDocument/2006/relationships" xmlns:m="http://schemas.openxmlformats.org/officeDocument/2006/math" xmlns:v="urn:schemas-microsoft-com:vml" xmlns:wp14="http://schemas.microsoft.com/office/word/2010/wordprocessingDrawing" xmlns:wp="http://schemas.openxmlformats.org/drawingml/2006/wordprocessingDrawing" xmlns:w10="urn:schemas-microsoft-com:office:word" xmlns:w="http://schemas.openxmlformats.org/wordprocessingml/2006/main" xmlns:w14="http://schemas.microsoft.com/office/word/2010/wordml" xmlns:w15="http://schemas.microsoft.com/office/word/2012/wordml" xmlns:w16se="http://schemas.microsoft.com/office/word/2015/wordml/symex" xmlns:wpg="http://schemas.microsoft.com/office/word/2010/wordprocessingGroup" xmlns:wpi="http://schemas.microsoft.com/office/word/2010/wordprocessingInk" xmlns:wne="http://schemas.microsoft.com/office/word/2006/wordml" xmlns:wps="http://schemas.microsoft.com/office/word/2010/wordprocessingShape" mc:Ignorable="w14 w15 w16se wp14">
+<w:numbering xmlns:wpc="http://schemas.microsoft.com/office/word/2010/wordprocessingCanvas" xmlns:cx="http://schemas.microsoft.com/office/drawing/2014/chartex" xmlns:cx1="http://schemas.microsoft.com/office/drawing/2015/9/8/chartex" xmlns:cx2="http://schemas.microsoft.com/office/drawing/2015/10/21/chartex" xmlns:cx3="http://schemas.microsoft.com/office/drawing/2016/5/9/chartex" xmlns:cx4="http://schemas.microsoft.com/office/drawing/2016/5/10/chartex" xmlns:cx5="http://schemas.microsoft.com/office/drawing/2016/5/11/chartex" xmlns:mc="http://schemas.openxmlformats.org/markup-compatibility/2006" xmlns:o="urn:schemas-microsoft-com:office:office" xmlns:r="http://schemas.openxmlformats.org/officeDocument/2006/relationships" xmlns:m="http://schemas.openxmlformats.org/officeDocument/2006/math" xmlns:v="urn:schemas-microsoft-com:vml" xmlns:wp14="http://schemas.microsoft.com/office/word/2010/wordprocessingDrawing" xmlns:wp="http://schemas.openxmlformats.org/drawingml/2006/wordprocessingDrawing" xmlns:w10="urn:schemas-microsoft-com:office:word" xmlns:w="http://schemas.openxmlformats.org/wordprocessingml/2006/main" xmlns:w14="http://schemas.microsoft.com/office/word/2010/wordml" xmlns:w15="http://schemas.microsoft.com/office/word/2012/wordml" xmlns:w16se="http://schemas.microsoft.com/office/word/2015/wordml/symex" xmlns:wpg="http://schemas.microsoft.com/office/word/2010/wordprocessingGroup" xmlns:wpi="http://schemas.microsoft.com/office/word/2010/wordprocessingInk" xmlns:wne="http://schemas.microsoft.com/office/word/2006/wordml" xmlns:wps="http://schemas.microsoft.com/office/word/2010/wordprocessingShape" mc:Ignorable="w14 w15 w16se wp14">
   <w:abstractNum w:abstractNumId="0" w15:restartNumberingAfterBreak="0">
     <w:nsid w:val="FFFFFF7C"/>
     <w:multiLevelType w:val="singleLevel"/>
@@ -5596,6 +8633,95 @@
     </w:lvl>
   </w:abstractNum>
   <w:abstractNum w:abstractNumId="11" w15:restartNumberingAfterBreak="0">
+    <w:nsid w:val="209B149C"/>
+    <w:multiLevelType w:val="hybridMultilevel"/>
+    <w:tmpl w:val="49F0C958"/>
+    <w:lvl w:ilvl="0" w:tplc="0409000F">
+      <w:start w:val="1"/>
+      <w:numFmt w:val="decimal"/>
+      <w:lvlText w:val="%1."/>
+      <w:lvlJc w:val="left"/>
+      <w:pPr>
+        <w:ind w:left="720" w:hanging="360"/>
+      </w:pPr>
+      <w:rPr>
+        <w:rFonts w:hint="default"/>
+      </w:rPr>
+    </w:lvl>
+    <w:lvl w:ilvl="1" w:tplc="04090019" w:tentative="1">
+      <w:start w:val="1"/>
+      <w:numFmt w:val="lowerLetter"/>
+      <w:lvlText w:val="%2."/>
+      <w:lvlJc w:val="left"/>
+      <w:pPr>
+        <w:ind w:left="1440" w:hanging="360"/>
+      </w:pPr>
+    </w:lvl>
+    <w:lvl w:ilvl="2" w:tplc="0409001B" w:tentative="1">
+      <w:start w:val="1"/>
+      <w:numFmt w:val="lowerRoman"/>
+      <w:lvlText w:val="%3."/>
+      <w:lvlJc w:val="right"/>
+      <w:pPr>
+        <w:ind w:left="2160" w:hanging="180"/>
+      </w:pPr>
+    </w:lvl>
+    <w:lvl w:ilvl="3" w:tplc="0409000F" w:tentative="1">
+      <w:start w:val="1"/>
+      <w:numFmt w:val="decimal"/>
+      <w:lvlText w:val="%4."/>
+      <w:lvlJc w:val="left"/>
+      <w:pPr>
+        <w:ind w:left="2880" w:hanging="360"/>
+      </w:pPr>
+    </w:lvl>
+    <w:lvl w:ilvl="4" w:tplc="04090019" w:tentative="1">
+      <w:start w:val="1"/>
+      <w:numFmt w:val="lowerLetter"/>
+      <w:lvlText w:val="%5."/>
+      <w:lvlJc w:val="left"/>
+      <w:pPr>
+        <w:ind w:left="3600" w:hanging="360"/>
+      </w:pPr>
+    </w:lvl>
+    <w:lvl w:ilvl="5" w:tplc="0409001B" w:tentative="1">
+      <w:start w:val="1"/>
+      <w:numFmt w:val="lowerRoman"/>
+      <w:lvlText w:val="%6."/>
+      <w:lvlJc w:val="right"/>
+      <w:pPr>
+        <w:ind w:left="4320" w:hanging="180"/>
+      </w:pPr>
+    </w:lvl>
+    <w:lvl w:ilvl="6" w:tplc="0409000F" w:tentative="1">
+      <w:start w:val="1"/>
+      <w:numFmt w:val="decimal"/>
+      <w:lvlText w:val="%7."/>
+      <w:lvlJc w:val="left"/>
+      <w:pPr>
+        <w:ind w:left="5040" w:hanging="360"/>
+      </w:pPr>
+    </w:lvl>
+    <w:lvl w:ilvl="7" w:tplc="04090019" w:tentative="1">
+      <w:start w:val="1"/>
+      <w:numFmt w:val="lowerLetter"/>
+      <w:lvlText w:val="%8."/>
+      <w:lvlJc w:val="left"/>
+      <w:pPr>
+        <w:ind w:left="5760" w:hanging="360"/>
+      </w:pPr>
+    </w:lvl>
+    <w:lvl w:ilvl="8" w:tplc="0409001B" w:tentative="1">
+      <w:start w:val="1"/>
+      <w:numFmt w:val="lowerRoman"/>
+      <w:lvlText w:val="%9."/>
+      <w:lvlJc w:val="right"/>
+      <w:pPr>
+        <w:ind w:left="6480" w:hanging="180"/>
+      </w:pPr>
+    </w:lvl>
+  </w:abstractNum>
+  <w:abstractNum w:abstractNumId="12" w15:restartNumberingAfterBreak="0">
     <w:nsid w:val="2A69407E"/>
     <w:multiLevelType w:val="hybridMultilevel"/>
     <w:tmpl w:val="B62C5D9E"/>
@@ -5708,7 +8834,7 @@
       </w:pPr>
     </w:lvl>
   </w:abstractNum>
-  <w:abstractNum w:abstractNumId="12" w15:restartNumberingAfterBreak="0">
+  <w:abstractNum w:abstractNumId="13" w15:restartNumberingAfterBreak="0">
     <w:nsid w:val="566A7859"/>
     <w:multiLevelType w:val="hybridMultilevel"/>
     <w:tmpl w:val="CE3EB48A"/>
@@ -5822,7 +8948,7 @@
       </w:pPr>
     </w:lvl>
   </w:abstractNum>
-  <w:abstractNum w:abstractNumId="13" w15:restartNumberingAfterBreak="0">
+  <w:abstractNum w:abstractNumId="14" w15:restartNumberingAfterBreak="0">
     <w:nsid w:val="634B0239"/>
     <w:multiLevelType w:val="hybridMultilevel"/>
     <w:tmpl w:val="EE20D8A4"/>
@@ -5938,7 +9064,7 @@
       </w:pPr>
     </w:lvl>
   </w:abstractNum>
-  <w:abstractNum w:abstractNumId="14" w15:restartNumberingAfterBreak="0">
+  <w:abstractNum w:abstractNumId="15" w15:restartNumberingAfterBreak="0">
     <w:nsid w:val="65787047"/>
     <w:multiLevelType w:val="hybridMultilevel"/>
     <w:tmpl w:val="2B780ED2"/>
@@ -6054,7 +9180,7 @@
       </w:pPr>
     </w:lvl>
   </w:abstractNum>
-  <w:abstractNum w:abstractNumId="15" w15:restartNumberingAfterBreak="0">
+  <w:abstractNum w:abstractNumId="16" w15:restartNumberingAfterBreak="0">
     <w:nsid w:val="662B4F50"/>
     <w:multiLevelType w:val="multilevel"/>
     <w:tmpl w:val="FF46DEA0"/>
@@ -6175,7 +9301,119 @@
       </w:rPr>
     </w:lvl>
   </w:abstractNum>
-  <w:abstractNum w:abstractNumId="16" w15:restartNumberingAfterBreak="0">
+  <w:abstractNum w:abstractNumId="17" w15:restartNumberingAfterBreak="0">
+    <w:nsid w:val="71A2126E"/>
+    <w:multiLevelType w:val="hybridMultilevel"/>
+    <w:tmpl w:val="45FC30F2"/>
+    <w:lvl w:ilvl="0" w:tplc="401607AA">
+      <w:numFmt w:val="bullet"/>
+      <w:lvlText w:val="-"/>
+      <w:lvlJc w:val="left"/>
+      <w:pPr>
+        <w:ind w:left="720" w:hanging="360"/>
+      </w:pPr>
+      <w:rPr>
+        <w:rFonts w:ascii="Arial" w:eastAsia="Calibri" w:hAnsi="Arial" w:cs="Arial" w:hint="default"/>
+      </w:rPr>
+    </w:lvl>
+    <w:lvl w:ilvl="1" w:tplc="04090003" w:tentative="1">
+      <w:start w:val="1"/>
+      <w:numFmt w:val="bullet"/>
+      <w:lvlText w:val="o"/>
+      <w:lvlJc w:val="left"/>
+      <w:pPr>
+        <w:ind w:left="1440" w:hanging="360"/>
+      </w:pPr>
+      <w:rPr>
+        <w:rFonts w:ascii="Courier New" w:hAnsi="Courier New" w:cs="Courier New" w:hint="default"/>
+      </w:rPr>
+    </w:lvl>
+    <w:lvl w:ilvl="2" w:tplc="04090005" w:tentative="1">
+      <w:start w:val="1"/>
+      <w:numFmt w:val="bullet"/>
+      <w:lvlText w:val=""/>
+      <w:lvlJc w:val="left"/>
+      <w:pPr>
+        <w:ind w:left="2160" w:hanging="360"/>
+      </w:pPr>
+      <w:rPr>
+        <w:rFonts w:ascii="Wingdings" w:hAnsi="Wingdings" w:hint="default"/>
+      </w:rPr>
+    </w:lvl>
+    <w:lvl w:ilvl="3" w:tplc="04090001" w:tentative="1">
+      <w:start w:val="1"/>
+      <w:numFmt w:val="bullet"/>
+      <w:lvlText w:val=""/>
+      <w:lvlJc w:val="left"/>
+      <w:pPr>
+        <w:ind w:left="2880" w:hanging="360"/>
+      </w:pPr>
+      <w:rPr>
+        <w:rFonts w:ascii="Symbol" w:hAnsi="Symbol" w:hint="default"/>
+      </w:rPr>
+    </w:lvl>
+    <w:lvl w:ilvl="4" w:tplc="04090003" w:tentative="1">
+      <w:start w:val="1"/>
+      <w:numFmt w:val="bullet"/>
+      <w:lvlText w:val="o"/>
+      <w:lvlJc w:val="left"/>
+      <w:pPr>
+        <w:ind w:left="3600" w:hanging="360"/>
+      </w:pPr>
+      <w:rPr>
+        <w:rFonts w:ascii="Courier New" w:hAnsi="Courier New" w:cs="Courier New" w:hint="default"/>
+      </w:rPr>
+    </w:lvl>
+    <w:lvl w:ilvl="5" w:tplc="04090005" w:tentative="1">
+      <w:start w:val="1"/>
+      <w:numFmt w:val="bullet"/>
+      <w:lvlText w:val=""/>
+      <w:lvlJc w:val="left"/>
+      <w:pPr>
+        <w:ind w:left="4320" w:hanging="360"/>
+      </w:pPr>
+      <w:rPr>
+        <w:rFonts w:ascii="Wingdings" w:hAnsi="Wingdings" w:hint="default"/>
+      </w:rPr>
+    </w:lvl>
+    <w:lvl w:ilvl="6" w:tplc="04090001" w:tentative="1">
+      <w:start w:val="1"/>
+      <w:numFmt w:val="bullet"/>
+      <w:lvlText w:val=""/>
+      <w:lvlJc w:val="left"/>
+      <w:pPr>
+        <w:ind w:left="5040" w:hanging="360"/>
+      </w:pPr>
+      <w:rPr>
+        <w:rFonts w:ascii="Symbol" w:hAnsi="Symbol" w:hint="default"/>
+      </w:rPr>
+    </w:lvl>
+    <w:lvl w:ilvl="7" w:tplc="04090003" w:tentative="1">
+      <w:start w:val="1"/>
+      <w:numFmt w:val="bullet"/>
+      <w:lvlText w:val="o"/>
+      <w:lvlJc w:val="left"/>
+      <w:pPr>
+        <w:ind w:left="5760" w:hanging="360"/>
+      </w:pPr>
+      <w:rPr>
+        <w:rFonts w:ascii="Courier New" w:hAnsi="Courier New" w:cs="Courier New" w:hint="default"/>
+      </w:rPr>
+    </w:lvl>
+    <w:lvl w:ilvl="8" w:tplc="04090005" w:tentative="1">
+      <w:start w:val="1"/>
+      <w:numFmt w:val="bullet"/>
+      <w:lvlText w:val=""/>
+      <w:lvlJc w:val="left"/>
+      <w:pPr>
+        <w:ind w:left="6480" w:hanging="360"/>
+      </w:pPr>
+      <w:rPr>
+        <w:rFonts w:ascii="Wingdings" w:hAnsi="Wingdings" w:hint="default"/>
+      </w:rPr>
+    </w:lvl>
+  </w:abstractNum>
+  <w:abstractNum w:abstractNumId="18" w15:restartNumberingAfterBreak="0">
     <w:nsid w:val="782D3A82"/>
     <w:multiLevelType w:val="multilevel"/>
     <w:tmpl w:val="962CC46C"/>
@@ -6283,10 +9521,10 @@
     <w:abstractNumId w:val="10"/>
   </w:num>
   <w:num w:numId="2">
-    <w:abstractNumId w:val="16"/>
+    <w:abstractNumId w:val="18"/>
   </w:num>
   <w:num w:numId="3">
-    <w:abstractNumId w:val="12"/>
+    <w:abstractNumId w:val="13"/>
     <w:lvlOverride w:ilvl="0"/>
     <w:lvlOverride w:ilvl="1"/>
     <w:lvlOverride w:ilvl="2">
@@ -6312,7 +9550,7 @@
     </w:lvlOverride>
   </w:num>
   <w:num w:numId="4">
-    <w:abstractNumId w:val="11"/>
+    <w:abstractNumId w:val="12"/>
     <w:lvlOverride w:ilvl="0"/>
     <w:lvlOverride w:ilvl="1">
       <w:startOverride w:val="1"/>
@@ -6340,10 +9578,10 @@
     </w:lvlOverride>
   </w:num>
   <w:num w:numId="5">
-    <w:abstractNumId w:val="14"/>
+    <w:abstractNumId w:val="15"/>
   </w:num>
   <w:num w:numId="6">
-    <w:abstractNumId w:val="13"/>
+    <w:abstractNumId w:val="14"/>
   </w:num>
   <w:num w:numId="7">
     <w:abstractNumId w:val="8"/>
@@ -6376,7 +9614,13 @@
     <w:abstractNumId w:val="4"/>
   </w:num>
   <w:num w:numId="17">
-    <w:abstractNumId w:val="15"/>
+    <w:abstractNumId w:val="16"/>
+  </w:num>
+  <w:num w:numId="18">
+    <w:abstractNumId w:val="17"/>
+  </w:num>
+  <w:num w:numId="19">
+    <w:abstractNumId w:val="11"/>
   </w:num>
 </w:numbering>
 </file>
@@ -6392,7 +9636,7 @@
     </w:rPrDefault>
     <w:pPrDefault/>
   </w:docDefaults>
-  <w:latentStyles w:defLockedState="0" w:defUIPriority="99" w:defSemiHidden="0" w:defUnhideWhenUsed="0" w:defQFormat="0" w:count="371">
+  <w:latentStyles w:defLockedState="0" w:defUIPriority="99" w:defSemiHidden="0" w:defUnhideWhenUsed="0" w:defQFormat="0" w:count="374">
     <w:lsdException w:name="Normal" w:uiPriority="0" w:qFormat="1"/>
     <w:lsdException w:name="heading 1" w:uiPriority="9" w:qFormat="1"/>
     <w:lsdException w:name="heading 2" w:semiHidden="1" w:uiPriority="9" w:unhideWhenUsed="1" w:qFormat="1"/>
@@ -6498,7 +9742,6 @@
     <w:lsdException w:name="HTML Sample" w:semiHidden="1" w:unhideWhenUsed="1"/>
     <w:lsdException w:name="HTML Typewriter" w:semiHidden="1" w:unhideWhenUsed="1"/>
     <w:lsdException w:name="HTML Variable" w:semiHidden="1" w:unhideWhenUsed="1"/>
-    <w:lsdException w:name="Normal Table" w:semiHidden="1" w:unhideWhenUsed="1"/>
     <w:lsdException w:name="annotation subject" w:semiHidden="1" w:unhideWhenUsed="1"/>
     <w:lsdException w:name="No List" w:semiHidden="1" w:unhideWhenUsed="1"/>
     <w:lsdException w:name="Outline List 1" w:semiHidden="1" w:unhideWhenUsed="1"/>
@@ -6543,7 +9786,6 @@
     <w:lsdException w:name="Table Professional" w:semiHidden="1" w:unhideWhenUsed="1"/>
     <w:lsdException w:name="Table Subtle 1" w:semiHidden="1" w:unhideWhenUsed="1"/>
     <w:lsdException w:name="Table Subtle 2" w:semiHidden="1" w:unhideWhenUsed="1"/>
-    <w:lsdException w:name="Table Web 1" w:semiHidden="1" w:unhideWhenUsed="1"/>
     <w:lsdException w:name="Table Web 2" w:semiHidden="1" w:unhideWhenUsed="1"/>
     <w:lsdException w:name="Table Web 3" w:semiHidden="1" w:unhideWhenUsed="1"/>
     <w:lsdException w:name="Balloon Text" w:semiHidden="1" w:unhideWhenUsed="1"/>
@@ -6764,6 +10006,9 @@
     <w:lsdException w:name="List Table 5 Dark Accent 6" w:uiPriority="50"/>
     <w:lsdException w:name="List Table 6 Colorful Accent 6" w:uiPriority="51"/>
     <w:lsdException w:name="List Table 7 Colorful Accent 6" w:uiPriority="52"/>
+    <w:lsdException w:name="Mention" w:semiHidden="1" w:unhideWhenUsed="1"/>
+    <w:lsdException w:name="Smart Hyperlink" w:semiHidden="1" w:unhideWhenUsed="1"/>
+    <w:lsdException w:name="Hashtag" w:semiHidden="1" w:unhideWhenUsed="1"/>
   </w:latentStyles>
   <w:style w:type="paragraph" w:default="1" w:styleId="a">
     <w:name w:val="Normal"/>
@@ -7195,7 +10440,7 @@
 </file>
 
 <file path=customXml/itemProps1.xml><?xml version="1.0" encoding="utf-8"?>
-<ds:datastoreItem xmlns:ds="http://schemas.openxmlformats.org/officeDocument/2006/customXml" ds:itemID="{F3BE6505-38F4-4264-9956-4C9403326172}">
+<ds:datastoreItem xmlns:ds="http://schemas.openxmlformats.org/officeDocument/2006/customXml" ds:itemID="{C8DA1A98-28CF-4DBC-8B8D-FCFE8F9ED663}">
   <ds:schemaRefs>
     <ds:schemaRef ds:uri="http://schemas.openxmlformats.org/officeDocument/2006/bibliography"/>
   </ds:schemaRefs>

</xml_diff>